<commit_message>
fixed atomic misspelling and algorithm discription slightly and alphabetized the names.
</commit_message>
<xml_diff>
--- a/report.docx
+++ b/report.docx
@@ -1,6 +1,6 @@
 
 <file path=word/document.xml><?xml version="1.0" encoding="utf-8"?>
-<w:document xmlns:wpc="http://schemas.microsoft.com/office/word/2010/wordprocessingCanvas" xmlns:mc="http://schemas.openxmlformats.org/markup-compatibility/2006" xmlns:o="urn:schemas-microsoft-com:office:office" xmlns:r="http://schemas.openxmlformats.org/officeDocument/2006/relationships" xmlns:m="http://schemas.openxmlformats.org/officeDocument/2006/math" xmlns:v="urn:schemas-microsoft-com:vml" xmlns:wp14="http://schemas.microsoft.com/office/word/2010/wordprocessingDrawing" xmlns:wp="http://schemas.openxmlformats.org/drawingml/2006/wordprocessingDrawing" xmlns:w10="urn:schemas-microsoft-com:office:word" xmlns:w="http://schemas.openxmlformats.org/wordprocessingml/2006/main" xmlns:w14="http://schemas.microsoft.com/office/word/2010/wordml" xmlns:w15="http://schemas.microsoft.com/office/word/2012/wordml" xmlns:wpg="http://schemas.microsoft.com/office/word/2010/wordprocessingGroup" xmlns:wpi="http://schemas.microsoft.com/office/word/2010/wordprocessingInk" xmlns:wne="http://schemas.microsoft.com/office/word/2006/wordml" xmlns:wps="http://schemas.microsoft.com/office/word/2010/wordprocessingShape" mc:Ignorable="w14 w15 wp14">
+<w:document xmlns:wpc="http://schemas.microsoft.com/office/word/2010/wordprocessingCanvas" xmlns:mc="http://schemas.openxmlformats.org/markup-compatibility/2006" xmlns:o="urn:schemas-microsoft-com:office:office" xmlns:r="http://schemas.openxmlformats.org/officeDocument/2006/relationships" xmlns:m="http://schemas.openxmlformats.org/officeDocument/2006/math" xmlns:v="urn:schemas-microsoft-com:vml" xmlns:wp14="http://schemas.microsoft.com/office/word/2010/wordprocessingDrawing" xmlns:wp="http://schemas.openxmlformats.org/drawingml/2006/wordprocessingDrawing" xmlns:w10="urn:schemas-microsoft-com:office:word" xmlns:w="http://schemas.openxmlformats.org/wordprocessingml/2006/main" xmlns:w14="http://schemas.microsoft.com/office/word/2010/wordml" xmlns:wpg="http://schemas.microsoft.com/office/word/2010/wordprocessingGroup" xmlns:wpi="http://schemas.microsoft.com/office/word/2010/wordprocessingInk" xmlns:wne="http://schemas.microsoft.com/office/word/2006/wordml" xmlns:wps="http://schemas.microsoft.com/office/word/2010/wordprocessingShape" mc:Ignorable="w14 wp14">
   <w:body>
     <w:p>
       <w:pPr>
@@ -37,8 +37,24 @@
         <w:jc w:val="center"/>
       </w:pPr>
       <w:r>
-        <w:t>Taylor Purviance, Laura Moss, Eric Vernon</w:t>
-      </w:r>
+        <w:t>Laura Moss</w:t>
+      </w:r>
+      <w:r>
+        <w:t xml:space="preserve">, Taylor </w:t>
+      </w:r>
+      <w:proofErr w:type="spellStart"/>
+      <w:r>
+        <w:t>Purviance</w:t>
+      </w:r>
+      <w:proofErr w:type="spellEnd"/>
+      <w:r>
+        <w:t>, Eric Vernon</w:t>
+      </w:r>
+    </w:p>
+    <w:p>
+      <w:pPr>
+        <w:pStyle w:val="Style1"/>
+      </w:pPr>
     </w:p>
     <w:p>
       <w:pPr>
@@ -68,7 +84,15 @@
         <w:pStyle w:val="Style2"/>
       </w:pPr>
       <w:r>
-        <w:t>The goal of the project was to implement a simulation of the Paxos algorithm, such that it can be easily demonstrated and viewed for the purposes of academia. The simulation is accompanied by a visual representation that assists in the understanding of the algorithm. Our minimum goal was to have the standard and most simple version of the algorithm implemented.  From there, we added interactivity to the system, allowing the user to perturb the system from its base case by making server nodes unresponsive. Additionally, we implemented the Multipaxos variation on standard Paxos, which assumes a stable distinguished proposer, or leader.</w:t>
+        <w:t xml:space="preserve">The goal of the project was to implement a simulation of the Paxos algorithm, such that it can be easily demonstrated and viewed for the purposes of academia. The simulation is accompanied by a visual representation that assists in the understanding of the algorithm. Our minimum goal was to have the standard and most simple version of the algorithm implemented.  From there, we added interactivity to the system, allowing the user to perturb the system from its base case by making server nodes unresponsive. Additionally, we implemented the </w:t>
+      </w:r>
+      <w:proofErr w:type="spellStart"/>
+      <w:r>
+        <w:t>Multipaxos</w:t>
+      </w:r>
+      <w:proofErr w:type="spellEnd"/>
+      <w:r>
+        <w:t xml:space="preserve"> variation on standard Paxos, which assumes a stable distinguished proposer, or leader.</w:t>
       </w:r>
     </w:p>
     <w:p>
@@ -76,7 +100,10 @@
         <w:pStyle w:val="Style2"/>
       </w:pPr>
       <w:r>
-        <w:t>One project goal was to have the final product easily distributable and runnabl</w:t>
+        <w:t>Our</w:t>
+      </w:r>
+      <w:r>
+        <w:t xml:space="preserve"> project goal was to have the final product easily distributable and runnabl</w:t>
       </w:r>
       <w:r>
         <w:t>e with minimal dependencies or installation work</w:t>
@@ -148,7 +175,6 @@
         <w:pStyle w:val="Style2"/>
       </w:pPr>
       <w:r>
-        <w:lastRenderedPageBreak/>
         <w:t xml:space="preserve">There are multiple nodes/servers in the system. Each of these can have one or more roles: </w:t>
       </w:r>
     </w:p>
@@ -181,8 +207,13 @@
           <w:numId w:val="2"/>
         </w:numPr>
       </w:pPr>
-      <w:r>
-        <w:t xml:space="preserve">a </w:t>
+      <w:proofErr w:type="gramStart"/>
+      <w:r>
+        <w:t>a</w:t>
+      </w:r>
+      <w:proofErr w:type="gramEnd"/>
+      <w:r>
+        <w:t xml:space="preserve"> </w:t>
       </w:r>
       <w:r>
         <w:rPr>
@@ -202,8 +233,13 @@
           <w:numId w:val="2"/>
         </w:numPr>
       </w:pPr>
-      <w:r>
-        <w:t xml:space="preserve">a </w:t>
+      <w:proofErr w:type="gramStart"/>
+      <w:r>
+        <w:t>a</w:t>
+      </w:r>
+      <w:proofErr w:type="gramEnd"/>
+      <w:r>
+        <w:t xml:space="preserve"> </w:t>
       </w:r>
       <w:r>
         <w:rPr>
@@ -244,8 +280,13 @@
           <w:numId w:val="2"/>
         </w:numPr>
       </w:pPr>
-      <w:r>
-        <w:t xml:space="preserve">a </w:t>
+      <w:proofErr w:type="gramStart"/>
+      <w:r>
+        <w:t>a</w:t>
+      </w:r>
+      <w:proofErr w:type="gramEnd"/>
+      <w:r>
+        <w:t xml:space="preserve"> </w:t>
       </w:r>
       <w:r>
         <w:rPr>
@@ -262,7 +303,26 @@
         <w:pStyle w:val="Style2"/>
       </w:pPr>
       <w:r>
-        <w:t xml:space="preserve">Each role at each node runs on its own process and interacts with other processes by sending messages. These messages may take a variable amount of time to be sent or received. Furthermore, any of the processes can stop participating by not responding to messages. As long as a majority of the processes do not stop participating, the Paxos algorithm will work to ensure consistency. </w:t>
+        <w:t xml:space="preserve">Each role at each node runs on its own process and interacts with other processes by sending messages. These messages may take a variable amount of time to be sent or </w:t>
+      </w:r>
+      <w:proofErr w:type="gramStart"/>
+      <w:r>
+        <w:t>received</w:t>
+      </w:r>
+      <w:proofErr w:type="gramEnd"/>
+      <w:r>
+        <w:t>, dependent upon the relative locations of the sender and recipient</w:t>
+      </w:r>
+      <w:r>
+        <w:t xml:space="preserve">. Furthermore, any of the processes can stop participating by not responding to messages. As long as a majority of the </w:t>
+      </w:r>
+      <w:proofErr w:type="gramStart"/>
+      <w:r>
+        <w:t>processes</w:t>
+      </w:r>
+      <w:proofErr w:type="gramEnd"/>
+      <w:r>
+        <w:t xml:space="preserve"> do not stop participating, the Paxos algorithm will work to ensure consistency. </w:t>
       </w:r>
     </w:p>
     <w:p>
@@ -270,7 +330,11 @@
         <w:pStyle w:val="Style2"/>
       </w:pPr>
       <w:r>
-        <w:t>To begin with, a leader is elected among the processes. How the election is done is not specified by the algorithm, but assumed to be doable somehow. One possible way to elect a leader might be to select the maximum value of some unique value of each process, like the PID or MAC address.  </w:t>
+        <w:t xml:space="preserve">To begin with, a leader is elected among the processes. How the election is done is not specified by the algorithm, but assumed to be doable somehow. One possible way to elect a leader might be to select the </w:t>
+      </w:r>
+      <w:r>
+        <w:lastRenderedPageBreak/>
+        <w:t>maximum value of some unique value of each process, like the PID or MAC address.  </w:t>
       </w:r>
     </w:p>
     <w:p>
@@ -278,11 +342,7 @@
         <w:pStyle w:val="Style2"/>
       </w:pPr>
       <w:r>
-        <w:t xml:space="preserve">Once a leader is selected, the processes are all notified of who the leader is. Then, whenever any client submits a value, it submits it to the leader. If the leader becomes unresponsive or </w:t>
-      </w:r>
-      <w:r>
-        <w:lastRenderedPageBreak/>
-        <w:t xml:space="preserve">fails, a new leader is elected from the remaining processes. </w:t>
+        <w:t xml:space="preserve">Once a leader is selected, the processes are all notified of who the leader is. Then, whenever any client submits a value, it submits it to the leader. If the leader becomes unresponsive or fails, a new leader is elected from the remaining processes. </w:t>
       </w:r>
     </w:p>
     <w:p>
@@ -302,6 +362,7 @@
       <w:r>
         <w:t xml:space="preserve"> the value that it wants to submit, and </w:t>
       </w:r>
+      <w:proofErr w:type="spellStart"/>
       <w:r>
         <w:rPr>
           <w:i/>
@@ -309,6 +370,7 @@
         </w:rPr>
         <w:t>n</w:t>
       </w:r>
+      <w:proofErr w:type="spellEnd"/>
       <w:r>
         <w:t xml:space="preserve"> some number to associate with the proposal. </w:t>
       </w:r>
@@ -356,7 +418,15 @@
         <w:t>n</w:t>
       </w:r>
       <w:r>
-        <w:t>. The acceptors will accept the proposal if they haven’t promised to a higher numbered proposal yet. when they accept a proposal, the acceptors inform both the proposer and all of the learners of the value of their accepted proposal.</w:t>
+        <w:t xml:space="preserve">. The acceptors will accept the proposal if they haven’t promised to a higher numbered proposal yet. </w:t>
+      </w:r>
+      <w:proofErr w:type="gramStart"/>
+      <w:r>
+        <w:t>when</w:t>
+      </w:r>
+      <w:proofErr w:type="gramEnd"/>
+      <w:r>
+        <w:t xml:space="preserve"> they accept a proposal, the acceptors inform both the proposer and all of the learners of the value of their accepted proposal.</w:t>
       </w:r>
     </w:p>
     <w:p>
@@ -464,6 +534,7 @@
         </w:rPr>
       </w:pPr>
       <w:r>
+        <w:lastRenderedPageBreak/>
         <w:t>Timeline</w:t>
       </w:r>
     </w:p>
@@ -729,7 +800,6 @@
               <w:rPr>
                 <w:szCs w:val="20"/>
               </w:rPr>
-              <w:lastRenderedPageBreak/>
               <w:t>4/12/13</w:t>
             </w:r>
           </w:p>
@@ -1371,11 +1441,17 @@
     <w:p>
       <w:pPr>
         <w:pStyle w:val="Style1"/>
+      </w:pPr>
+    </w:p>
+    <w:p>
+      <w:pPr>
+        <w:pStyle w:val="Style1"/>
         <w:rPr>
           <w:bCs/>
         </w:rPr>
       </w:pPr>
       <w:r>
+        <w:lastRenderedPageBreak/>
         <w:t>Implementation</w:t>
       </w:r>
     </w:p>
@@ -1390,11 +1466,13 @@
         <w:t>JavaScript</w:t>
       </w:r>
       <w:r>
-        <w:t xml:space="preserve"> and the graphical representation of the nodes and messages is drawn on an HTML5 canvas.  The nodes automatically all have the role of acceptor and learner, and during the election phase one node is chosen to also be a leader.  This is a more realistic simulation, as a collection of servers would </w:t>
-      </w:r>
-      <w:r>
-        <w:lastRenderedPageBreak/>
-        <w:t>likely all be running the same script.  The simulation requires little interaction from the user during the actual process: all the user can do is initialize the number of multi-functioning nodes (</w:t>
+        <w:t xml:space="preserve"> and the graphical representation of the nodes and messages is drawn on an HTML5 canvas.  The nodes automatically all have the role of </w:t>
+      </w:r>
+      <w:r>
+        <w:t xml:space="preserve">proposer, </w:t>
+      </w:r>
+      <w:r>
+        <w:t>acceptor and learner, and during the election phase one node is chosen to also be a leader.  This is a more realistic simulation, as a collection of servers would likely all be running the same script.  The simulation requires little interaction from the user during the actual process: all the user can do is initialize the number of multi-functioning nodes (</w:t>
       </w:r>
       <w:r>
         <w:rPr>
@@ -1414,7 +1492,15 @@
         <w:t>n</w:t>
       </w:r>
       <w:r>
-        <w:t>/2 + 1 by default), pause and unpause the simulation, submit a value to send from the client node, and turn nodes on or off.  </w:t>
+        <w:t xml:space="preserve">/2 + 1 by default), pause and </w:t>
+      </w:r>
+      <w:proofErr w:type="spellStart"/>
+      <w:r>
+        <w:t>unpause</w:t>
+      </w:r>
+      <w:proofErr w:type="spellEnd"/>
+      <w:r>
+        <w:t xml:space="preserve"> the simulation, submit a value to send from the client node, and turn nodes on or off.  </w:t>
       </w:r>
     </w:p>
     <w:p>
@@ -1430,7 +1516,15 @@
         <w:pStyle w:val="Style2"/>
       </w:pPr>
       <w:r>
-        <w:t>Additionally, for our implementation of Multipaxos, we ensured a stable leader by having the leader election phase occur when there is no leader.  This consists of three rounds of broadcasting and tallying: first with each node’s own ID, then with the highest ID seen, and finally the ID that the majority of respondents have agreed on.  After the Prepare and Promise phases have occurred with a particular node as leader, they will be skipped until leader election happens again.</w:t>
+        <w:t xml:space="preserve">Additionally, for our implementation of </w:t>
+      </w:r>
+      <w:proofErr w:type="spellStart"/>
+      <w:r>
+        <w:t>Multipaxos</w:t>
+      </w:r>
+      <w:proofErr w:type="spellEnd"/>
+      <w:r>
+        <w:t>, we ensured a stable leader by having the leader election phase occur when there is no leader.  This consists of three rounds of broadcasting and tallying: first with each node’s own ID, then with the highest ID seen, and finally the ID that the majority of respondents have agreed on.  After the Prepare and Promise phases have occurred with a particular node as leader, they will be skipped until leader election happens again.</w:t>
       </w:r>
     </w:p>
     <w:p>
@@ -1457,6 +1551,7 @@
         </w:rPr>
       </w:pPr>
       <w:r>
+        <w:lastRenderedPageBreak/>
         <w:t>Reference Papers</w:t>
       </w:r>
     </w:p>
@@ -1465,12 +1560,21 @@
         <w:pStyle w:val="Style2"/>
         <w:jc w:val="left"/>
       </w:pPr>
-      <w:r>
-        <w:rPr>
-          <w:color w:val="222222"/>
-          <w:shd w:val="clear" w:color="auto" w:fill="FFFFFF"/>
-        </w:rPr>
-        <w:t xml:space="preserve">Lamport, Leslie. "Paxos made simple." </w:t>
+      <w:proofErr w:type="spellStart"/>
+      <w:r>
+        <w:rPr>
+          <w:color w:val="222222"/>
+          <w:shd w:val="clear" w:color="auto" w:fill="FFFFFF"/>
+        </w:rPr>
+        <w:t>Lamport</w:t>
+      </w:r>
+      <w:proofErr w:type="spellEnd"/>
+      <w:r>
+        <w:rPr>
+          <w:color w:val="222222"/>
+          <w:shd w:val="clear" w:color="auto" w:fill="FFFFFF"/>
+        </w:rPr>
+        <w:t xml:space="preserve">, Leslie. "Paxos made simple." </w:t>
       </w:r>
       <w:r>
         <w:rPr>
@@ -1488,7 +1592,7 @@
         </w:rPr>
         <w:t xml:space="preserve"> 32.4 (2001): 18-25. </w:t>
       </w:r>
-      <w:hyperlink r:id="rId7" w:history="1">
+      <w:hyperlink r:id="rId8" w:history="1">
         <w:r>
           <w:rPr>
             <w:color w:val="1155CC"/>
@@ -1503,12 +1607,46 @@
         <w:pStyle w:val="Style2"/>
         <w:jc w:val="left"/>
       </w:pPr>
-      <w:r>
-        <w:rPr>
-          <w:color w:val="222222"/>
-          <w:shd w:val="clear" w:color="auto" w:fill="FFFFFF"/>
-        </w:rPr>
-        <w:t xml:space="preserve">Prisco, Roberto De, Butler Lampson, and Nancy Lynch. "Revisiting the PAXOS algorithm." </w:t>
+      <w:proofErr w:type="spellStart"/>
+      <w:proofErr w:type="gramStart"/>
+      <w:r>
+        <w:rPr>
+          <w:color w:val="222222"/>
+          <w:shd w:val="clear" w:color="auto" w:fill="FFFFFF"/>
+        </w:rPr>
+        <w:t>Prisco</w:t>
+      </w:r>
+      <w:proofErr w:type="spellEnd"/>
+      <w:r>
+        <w:rPr>
+          <w:color w:val="222222"/>
+          <w:shd w:val="clear" w:color="auto" w:fill="FFFFFF"/>
+        </w:rPr>
+        <w:t>, Roberto De, Butler Lampson, and Nancy Lynch.</w:t>
+      </w:r>
+      <w:proofErr w:type="gramEnd"/>
+      <w:r>
+        <w:rPr>
+          <w:color w:val="222222"/>
+          <w:shd w:val="clear" w:color="auto" w:fill="FFFFFF"/>
+        </w:rPr>
+        <w:t xml:space="preserve"> </w:t>
+      </w:r>
+      <w:proofErr w:type="gramStart"/>
+      <w:r>
+        <w:rPr>
+          <w:color w:val="222222"/>
+          <w:shd w:val="clear" w:color="auto" w:fill="FFFFFF"/>
+        </w:rPr>
+        <w:t>"Revisiting the PAXOS algorithm."</w:t>
+      </w:r>
+      <w:proofErr w:type="gramEnd"/>
+      <w:r>
+        <w:rPr>
+          <w:color w:val="222222"/>
+          <w:shd w:val="clear" w:color="auto" w:fill="FFFFFF"/>
+        </w:rPr>
+        <w:t xml:space="preserve"> </w:t>
       </w:r>
       <w:r>
         <w:rPr>
@@ -1524,17 +1662,9 @@
           <w:color w:val="222222"/>
           <w:shd w:val="clear" w:color="auto" w:fill="FFFFFF"/>
         </w:rPr>
-        <w:t xml:space="preserve"> </w:t>
-      </w:r>
-      <w:r>
-        <w:rPr>
-          <w:color w:val="222222"/>
-          <w:shd w:val="clear" w:color="auto" w:fill="FFFFFF"/>
-        </w:rPr>
-        <w:lastRenderedPageBreak/>
-        <w:t xml:space="preserve">243.1 (2000): 35-91. </w:t>
-      </w:r>
-      <w:hyperlink r:id="rId8" w:history="1">
+        <w:t xml:space="preserve"> 243.1 (2000): 35-91. </w:t>
+      </w:r>
+      <w:hyperlink r:id="rId9" w:history="1">
         <w:r>
           <w:rPr>
             <w:color w:val="1155CC"/>
@@ -1562,7 +1692,23 @@
           <w:color w:val="222222"/>
           <w:shd w:val="clear" w:color="auto" w:fill="FFFFFF"/>
         </w:rPr>
-        <w:t xml:space="preserve">Abraham, Ittai, et al. "Byzantine disk </w:t>
+        <w:t xml:space="preserve">Abraham, </w:t>
+      </w:r>
+      <w:proofErr w:type="spellStart"/>
+      <w:r>
+        <w:rPr>
+          <w:color w:val="222222"/>
+          <w:shd w:val="clear" w:color="auto" w:fill="FFFFFF"/>
+        </w:rPr>
+        <w:t>Ittai</w:t>
+      </w:r>
+      <w:proofErr w:type="spellEnd"/>
+      <w:r>
+        <w:rPr>
+          <w:color w:val="222222"/>
+          <w:shd w:val="clear" w:color="auto" w:fill="FFFFFF"/>
+        </w:rPr>
+        <w:t xml:space="preserve">, et al. "Byzantine disk </w:t>
       </w:r>
       <w:r>
         <w:rPr>
@@ -1592,9 +1738,25 @@
           <w:color w:val="222222"/>
           <w:shd w:val="clear" w:color="auto" w:fill="FFFFFF"/>
         </w:rPr>
-        <w:t xml:space="preserve">. ACM, 2004. </w:t>
-      </w:r>
-      <w:hyperlink r:id="rId9" w:history="1">
+        <w:t xml:space="preserve">. </w:t>
+      </w:r>
+      <w:proofErr w:type="gramStart"/>
+      <w:r>
+        <w:rPr>
+          <w:color w:val="222222"/>
+          <w:shd w:val="clear" w:color="auto" w:fill="FFFFFF"/>
+        </w:rPr>
+        <w:t>ACM, 2004.</w:t>
+      </w:r>
+      <w:proofErr w:type="gramEnd"/>
+      <w:r>
+        <w:rPr>
+          <w:color w:val="222222"/>
+          <w:shd w:val="clear" w:color="auto" w:fill="FFFFFF"/>
+        </w:rPr>
+        <w:t xml:space="preserve"> </w:t>
+      </w:r>
+      <w:hyperlink r:id="rId10" w:history="1">
         <w:r>
           <w:rPr>
             <w:color w:val="1155CC"/>
@@ -1611,19 +1773,63 @@
         </w:rPr>
         <w:t xml:space="preserve"> </w:t>
       </w:r>
+      <w:bookmarkStart w:id="0" w:name="_GoBack"/>
+      <w:bookmarkEnd w:id="0"/>
     </w:p>
     <w:p>
       <w:pPr>
         <w:pStyle w:val="Style2"/>
         <w:jc w:val="left"/>
       </w:pPr>
-      <w:r>
-        <w:rPr>
-          <w:color w:val="222222"/>
-          <w:shd w:val="clear" w:color="auto" w:fill="FFFFFF"/>
-        </w:rPr>
-        <w:t xml:space="preserve">Martin, Jean-Philippe, and Lorenzo Alvisi. "Fast Byzantine Paxos." </w:t>
-      </w:r>
+      <w:proofErr w:type="gramStart"/>
+      <w:r>
+        <w:rPr>
+          <w:color w:val="222222"/>
+          <w:shd w:val="clear" w:color="auto" w:fill="FFFFFF"/>
+        </w:rPr>
+        <w:t xml:space="preserve">Martin, Jean-Philippe, and Lorenzo </w:t>
+      </w:r>
+      <w:proofErr w:type="spellStart"/>
+      <w:r>
+        <w:rPr>
+          <w:color w:val="222222"/>
+          <w:shd w:val="clear" w:color="auto" w:fill="FFFFFF"/>
+        </w:rPr>
+        <w:t>Alvisi</w:t>
+      </w:r>
+      <w:proofErr w:type="spellEnd"/>
+      <w:r>
+        <w:rPr>
+          <w:color w:val="222222"/>
+          <w:shd w:val="clear" w:color="auto" w:fill="FFFFFF"/>
+        </w:rPr>
+        <w:t>.</w:t>
+      </w:r>
+      <w:proofErr w:type="gramEnd"/>
+      <w:r>
+        <w:rPr>
+          <w:color w:val="222222"/>
+          <w:shd w:val="clear" w:color="auto" w:fill="FFFFFF"/>
+        </w:rPr>
+        <w:t xml:space="preserve"> </w:t>
+      </w:r>
+      <w:proofErr w:type="gramStart"/>
+      <w:r>
+        <w:rPr>
+          <w:color w:val="222222"/>
+          <w:shd w:val="clear" w:color="auto" w:fill="FFFFFF"/>
+        </w:rPr>
+        <w:t>"Fast Byzantine Paxos."</w:t>
+      </w:r>
+      <w:proofErr w:type="gramEnd"/>
+      <w:r>
+        <w:rPr>
+          <w:color w:val="222222"/>
+          <w:shd w:val="clear" w:color="auto" w:fill="FFFFFF"/>
+        </w:rPr>
+        <w:t xml:space="preserve"> </w:t>
+      </w:r>
+      <w:proofErr w:type="spellStart"/>
       <w:r>
         <w:rPr>
           <w:i/>
@@ -1642,6 +1848,7 @@
         </w:rPr>
         <w:t>c</w:t>
       </w:r>
+      <w:proofErr w:type="spellEnd"/>
       <w:r>
         <w:rPr>
           <w:i/>
@@ -1658,10 +1865,67 @@
           <w:color w:val="222222"/>
           <w:shd w:val="clear" w:color="auto" w:fill="FFFFFF"/>
         </w:rPr>
-        <w:t xml:space="preserve">of the International Conference on </w:t>
-      </w:r>
-      <w:bookmarkStart w:id="0" w:name="_GoBack"/>
-      <w:bookmarkEnd w:id="0"/>
+        <w:t>of the International Conference on Dependable Systems and Networks (DSN’05)</w:t>
+      </w:r>
+      <w:r>
+        <w:rPr>
+          <w:color w:val="222222"/>
+          <w:shd w:val="clear" w:color="auto" w:fill="FFFFFF"/>
+        </w:rPr>
+        <w:t>. 2004.</w:t>
+      </w:r>
+    </w:p>
+    <w:p>
+      <w:pPr>
+        <w:pStyle w:val="Style2"/>
+        <w:jc w:val="left"/>
+      </w:pPr>
+      <w:proofErr w:type="spellStart"/>
+      <w:r>
+        <w:rPr>
+          <w:color w:val="222222"/>
+          <w:shd w:val="clear" w:color="auto" w:fill="FFFFFF"/>
+        </w:rPr>
+        <w:t>Lamport</w:t>
+      </w:r>
+      <w:proofErr w:type="spellEnd"/>
+      <w:r>
+        <w:rPr>
+          <w:color w:val="222222"/>
+          <w:shd w:val="clear" w:color="auto" w:fill="FFFFFF"/>
+        </w:rPr>
+        <w:t xml:space="preserve">, Leslie. </w:t>
+      </w:r>
+      <w:proofErr w:type="gramStart"/>
+      <w:r>
+        <w:rPr>
+          <w:color w:val="222222"/>
+          <w:shd w:val="clear" w:color="auto" w:fill="FFFFFF"/>
+        </w:rPr>
+        <w:t xml:space="preserve">"Fast </w:t>
+      </w:r>
+      <w:r>
+        <w:rPr>
+          <w:color w:val="222222"/>
+          <w:shd w:val="clear" w:color="auto" w:fill="FFFFFF"/>
+        </w:rPr>
+        <w:t>Paxos</w:t>
+      </w:r>
+      <w:r>
+        <w:rPr>
+          <w:color w:val="222222"/>
+          <w:shd w:val="clear" w:color="auto" w:fill="FFFFFF"/>
+        </w:rPr>
+        <w:t>."</w:t>
+      </w:r>
+      <w:proofErr w:type="gramEnd"/>
+      <w:r>
+        <w:rPr>
+          <w:color w:val="222222"/>
+          <w:shd w:val="clear" w:color="auto" w:fill="FFFFFF"/>
+        </w:rPr>
+        <w:t xml:space="preserve"> </w:t>
+      </w:r>
       <w:r>
         <w:rPr>
           <w:i/>
@@ -1669,49 +1933,6 @@
           <w:color w:val="222222"/>
           <w:shd w:val="clear" w:color="auto" w:fill="FFFFFF"/>
         </w:rPr>
-        <w:t>Dependable Systems and Networks (DSN’05)</w:t>
-      </w:r>
-      <w:r>
-        <w:rPr>
-          <w:color w:val="222222"/>
-          <w:shd w:val="clear" w:color="auto" w:fill="FFFFFF"/>
-        </w:rPr>
-        <w:t>. 2004.</w:t>
-      </w:r>
-    </w:p>
-    <w:p>
-      <w:pPr>
-        <w:pStyle w:val="Style2"/>
-        <w:jc w:val="left"/>
-      </w:pPr>
-      <w:r>
-        <w:rPr>
-          <w:color w:val="222222"/>
-          <w:shd w:val="clear" w:color="auto" w:fill="FFFFFF"/>
-        </w:rPr>
-        <w:t xml:space="preserve">Lamport, Leslie. "Fast </w:t>
-      </w:r>
-      <w:r>
-        <w:rPr>
-          <w:color w:val="222222"/>
-          <w:shd w:val="clear" w:color="auto" w:fill="FFFFFF"/>
-        </w:rPr>
-        <w:t>Paxos</w:t>
-      </w:r>
-      <w:r>
-        <w:rPr>
-          <w:color w:val="222222"/>
-          <w:shd w:val="clear" w:color="auto" w:fill="FFFFFF"/>
-        </w:rPr>
-        <w:t xml:space="preserve">." </w:t>
-      </w:r>
-      <w:r>
-        <w:rPr>
-          <w:i/>
-          <w:iCs/>
-          <w:color w:val="222222"/>
-          <w:shd w:val="clear" w:color="auto" w:fill="FFFFFF"/>
-        </w:rPr>
         <w:t>Distributed Computing</w:t>
       </w:r>
       <w:r>
@@ -1721,7 +1942,7 @@
         </w:rPr>
         <w:t xml:space="preserve"> 19.2 (2006): 79-103. </w:t>
       </w:r>
-      <w:hyperlink r:id="rId10" w:history="1">
+      <w:hyperlink r:id="rId11" w:history="1">
         <w:r>
           <w:rPr>
             <w:color w:val="1155CC"/>
@@ -1744,9 +1965,23 @@
         <w:pStyle w:val="Style2"/>
         <w:jc w:val="left"/>
       </w:pPr>
-      <w:r>
-        <w:t>Lamport, Leslie.  “Cheap Paxos”.  </w:t>
-      </w:r>
+      <w:proofErr w:type="spellStart"/>
+      <w:r>
+        <w:t>Lamport</w:t>
+      </w:r>
+      <w:proofErr w:type="spellEnd"/>
+      <w:r>
+        <w:t>, Leslie.  </w:t>
+      </w:r>
+      <w:proofErr w:type="gramStart"/>
+      <w:r>
+        <w:t>“Cheap Paxos”.</w:t>
+      </w:r>
+      <w:proofErr w:type="gramEnd"/>
+      <w:r>
+        <w:t xml:space="preserve">  </w:t>
+      </w:r>
+      <w:proofErr w:type="gramStart"/>
       <w:r>
         <w:rPr>
           <w:i/>
@@ -1754,10 +1989,11 @@
         </w:rPr>
         <w:t>The International Conference on Dependable Systems and Networks.</w:t>
       </w:r>
+      <w:proofErr w:type="gramEnd"/>
       <w:r>
         <w:t xml:space="preserve"> 2004. </w:t>
       </w:r>
-      <w:hyperlink r:id="rId11" w:history="1">
+      <w:hyperlink r:id="rId12" w:history="1">
         <w:r>
           <w:rPr>
             <w:color w:val="1155CC"/>
@@ -1791,7 +2027,7 @@
 </file>
 
 <file path=word/endnotes.xml><?xml version="1.0" encoding="utf-8"?>
-<w:endnotes xmlns:wpc="http://schemas.microsoft.com/office/word/2010/wordprocessingCanvas" xmlns:mc="http://schemas.openxmlformats.org/markup-compatibility/2006" xmlns:o="urn:schemas-microsoft-com:office:office" xmlns:r="http://schemas.openxmlformats.org/officeDocument/2006/relationships" xmlns:m="http://schemas.openxmlformats.org/officeDocument/2006/math" xmlns:v="urn:schemas-microsoft-com:vml" xmlns:wp14="http://schemas.microsoft.com/office/word/2010/wordprocessingDrawing" xmlns:wp="http://schemas.openxmlformats.org/drawingml/2006/wordprocessingDrawing" xmlns:w10="urn:schemas-microsoft-com:office:word" xmlns:w="http://schemas.openxmlformats.org/wordprocessingml/2006/main" xmlns:w14="http://schemas.microsoft.com/office/word/2010/wordml" xmlns:w15="http://schemas.microsoft.com/office/word/2012/wordml" xmlns:wpg="http://schemas.microsoft.com/office/word/2010/wordprocessingGroup" xmlns:wpi="http://schemas.microsoft.com/office/word/2010/wordprocessingInk" xmlns:wne="http://schemas.microsoft.com/office/word/2006/wordml" xmlns:wps="http://schemas.microsoft.com/office/word/2010/wordprocessingShape" mc:Ignorable="w14 w15 wp14">
+<w:endnotes xmlns:wpc="http://schemas.microsoft.com/office/word/2010/wordprocessingCanvas" xmlns:mc="http://schemas.openxmlformats.org/markup-compatibility/2006" xmlns:o="urn:schemas-microsoft-com:office:office" xmlns:r="http://schemas.openxmlformats.org/officeDocument/2006/relationships" xmlns:m="http://schemas.openxmlformats.org/officeDocument/2006/math" xmlns:v="urn:schemas-microsoft-com:vml" xmlns:wp14="http://schemas.microsoft.com/office/word/2010/wordprocessingDrawing" xmlns:wp="http://schemas.openxmlformats.org/drawingml/2006/wordprocessingDrawing" xmlns:w10="urn:schemas-microsoft-com:office:word" xmlns:w="http://schemas.openxmlformats.org/wordprocessingml/2006/main" xmlns:w14="http://schemas.microsoft.com/office/word/2010/wordml" xmlns:wpg="http://schemas.microsoft.com/office/word/2010/wordprocessingGroup" xmlns:wpi="http://schemas.microsoft.com/office/word/2010/wordprocessingInk" xmlns:wne="http://schemas.microsoft.com/office/word/2006/wordml" xmlns:wps="http://schemas.microsoft.com/office/word/2010/wordprocessingShape" mc:Ignorable="w14 wp14">
   <w:endnote w:type="separator" w:id="-1">
     <w:p>
       <w:pPr>
@@ -1816,7 +2052,7 @@
 </file>
 
 <file path=word/footnotes.xml><?xml version="1.0" encoding="utf-8"?>
-<w:footnotes xmlns:wpc="http://schemas.microsoft.com/office/word/2010/wordprocessingCanvas" xmlns:mc="http://schemas.openxmlformats.org/markup-compatibility/2006" xmlns:o="urn:schemas-microsoft-com:office:office" xmlns:r="http://schemas.openxmlformats.org/officeDocument/2006/relationships" xmlns:m="http://schemas.openxmlformats.org/officeDocument/2006/math" xmlns:v="urn:schemas-microsoft-com:vml" xmlns:wp14="http://schemas.microsoft.com/office/word/2010/wordprocessingDrawing" xmlns:wp="http://schemas.openxmlformats.org/drawingml/2006/wordprocessingDrawing" xmlns:w10="urn:schemas-microsoft-com:office:word" xmlns:w="http://schemas.openxmlformats.org/wordprocessingml/2006/main" xmlns:w14="http://schemas.microsoft.com/office/word/2010/wordml" xmlns:w15="http://schemas.microsoft.com/office/word/2012/wordml" xmlns:wpg="http://schemas.microsoft.com/office/word/2010/wordprocessingGroup" xmlns:wpi="http://schemas.microsoft.com/office/word/2010/wordprocessingInk" xmlns:wne="http://schemas.microsoft.com/office/word/2006/wordml" xmlns:wps="http://schemas.microsoft.com/office/word/2010/wordprocessingShape" mc:Ignorable="w14 w15 wp14">
+<w:footnotes xmlns:wpc="http://schemas.microsoft.com/office/word/2010/wordprocessingCanvas" xmlns:mc="http://schemas.openxmlformats.org/markup-compatibility/2006" xmlns:o="urn:schemas-microsoft-com:office:office" xmlns:r="http://schemas.openxmlformats.org/officeDocument/2006/relationships" xmlns:m="http://schemas.openxmlformats.org/officeDocument/2006/math" xmlns:v="urn:schemas-microsoft-com:vml" xmlns:wp14="http://schemas.microsoft.com/office/word/2010/wordprocessingDrawing" xmlns:wp="http://schemas.openxmlformats.org/drawingml/2006/wordprocessingDrawing" xmlns:w10="urn:schemas-microsoft-com:office:word" xmlns:w="http://schemas.openxmlformats.org/wordprocessingml/2006/main" xmlns:w14="http://schemas.microsoft.com/office/word/2010/wordml" xmlns:wpg="http://schemas.microsoft.com/office/word/2010/wordprocessingGroup" xmlns:wpi="http://schemas.microsoft.com/office/word/2010/wordprocessingInk" xmlns:wne="http://schemas.microsoft.com/office/word/2006/wordml" xmlns:wps="http://schemas.microsoft.com/office/word/2010/wordprocessingShape" mc:Ignorable="w14 wp14">
   <w:footnote w:type="separator" w:id="-1">
     <w:p>
       <w:pPr>
@@ -1841,7 +2077,7 @@
 </file>
 
 <file path=word/numbering.xml><?xml version="1.0" encoding="utf-8"?>
-<w:numbering xmlns:wpc="http://schemas.microsoft.com/office/word/2010/wordprocessingCanvas" xmlns:mc="http://schemas.openxmlformats.org/markup-compatibility/2006" xmlns:o="urn:schemas-microsoft-com:office:office" xmlns:r="http://schemas.openxmlformats.org/officeDocument/2006/relationships" xmlns:m="http://schemas.openxmlformats.org/officeDocument/2006/math" xmlns:v="urn:schemas-microsoft-com:vml" xmlns:wp14="http://schemas.microsoft.com/office/word/2010/wordprocessingDrawing" xmlns:wp="http://schemas.openxmlformats.org/drawingml/2006/wordprocessingDrawing" xmlns:w10="urn:schemas-microsoft-com:office:word" xmlns:w="http://schemas.openxmlformats.org/wordprocessingml/2006/main" xmlns:w14="http://schemas.microsoft.com/office/word/2010/wordml" xmlns:w15="http://schemas.microsoft.com/office/word/2012/wordml" xmlns:wpg="http://schemas.microsoft.com/office/word/2010/wordprocessingGroup" xmlns:wpi="http://schemas.microsoft.com/office/word/2010/wordprocessingInk" xmlns:wne="http://schemas.microsoft.com/office/word/2006/wordml" xmlns:wps="http://schemas.microsoft.com/office/word/2010/wordprocessingShape" mc:Ignorable="w14 w15 wp14">
+<w:numbering xmlns:wpc="http://schemas.microsoft.com/office/word/2010/wordprocessingCanvas" xmlns:mc="http://schemas.openxmlformats.org/markup-compatibility/2006" xmlns:o="urn:schemas-microsoft-com:office:office" xmlns:r="http://schemas.openxmlformats.org/officeDocument/2006/relationships" xmlns:m="http://schemas.openxmlformats.org/officeDocument/2006/math" xmlns:v="urn:schemas-microsoft-com:vml" xmlns:wp14="http://schemas.microsoft.com/office/word/2010/wordprocessingDrawing" xmlns:wp="http://schemas.openxmlformats.org/drawingml/2006/wordprocessingDrawing" xmlns:w10="urn:schemas-microsoft-com:office:word" xmlns:w="http://schemas.openxmlformats.org/wordprocessingml/2006/main" xmlns:w14="http://schemas.microsoft.com/office/word/2010/wordml" xmlns:wpg="http://schemas.microsoft.com/office/word/2010/wordprocessingGroup" xmlns:wpi="http://schemas.microsoft.com/office/word/2010/wordprocessingInk" xmlns:wne="http://schemas.microsoft.com/office/word/2006/wordml" xmlns:wps="http://schemas.microsoft.com/office/word/2010/wordprocessingShape" mc:Ignorable="w14 wp14">
   <w:abstractNum w:abstractNumId="0">
     <w:nsid w:val="2CCE1E67"/>
     <w:multiLevelType w:val="hybridMultilevel"/>
@@ -2114,7 +2350,7 @@
 </file>
 
 <file path=word/styles.xml><?xml version="1.0" encoding="utf-8"?>
-<w:styles xmlns:mc="http://schemas.openxmlformats.org/markup-compatibility/2006" xmlns:r="http://schemas.openxmlformats.org/officeDocument/2006/relationships" xmlns:w="http://schemas.openxmlformats.org/wordprocessingml/2006/main" xmlns:w14="http://schemas.microsoft.com/office/word/2010/wordml" xmlns:w15="http://schemas.microsoft.com/office/word/2012/wordml" mc:Ignorable="w14 w15">
+<w:styles xmlns:mc="http://schemas.openxmlformats.org/markup-compatibility/2006" xmlns:r="http://schemas.openxmlformats.org/officeDocument/2006/relationships" xmlns:w="http://schemas.openxmlformats.org/wordprocessingml/2006/main" xmlns:w14="http://schemas.microsoft.com/office/word/2010/wordml" mc:Ignorable="w14">
   <w:docDefaults>
     <w:rPrDefault>
       <w:rPr>
@@ -2130,378 +2366,570 @@
       </w:pPr>
     </w:pPrDefault>
   </w:docDefaults>
-  <w:latentStyles w:defLockedState="0" w:defUIPriority="99" w:defSemiHidden="0" w:defUnhideWhenUsed="0" w:defQFormat="0" w:count="371">
-    <w:lsdException w:name="Normal" w:uiPriority="0" w:qFormat="1"/>
-    <w:lsdException w:name="heading 1" w:uiPriority="9" w:qFormat="1"/>
-    <w:lsdException w:name="heading 2" w:semiHidden="1" w:uiPriority="9" w:unhideWhenUsed="1" w:qFormat="1"/>
-    <w:lsdException w:name="heading 3" w:semiHidden="1" w:uiPriority="9" w:unhideWhenUsed="1" w:qFormat="1"/>
-    <w:lsdException w:name="heading 4" w:semiHidden="1" w:uiPriority="9" w:unhideWhenUsed="1" w:qFormat="1"/>
-    <w:lsdException w:name="heading 5" w:semiHidden="1" w:uiPriority="9" w:unhideWhenUsed="1" w:qFormat="1"/>
-    <w:lsdException w:name="heading 6" w:semiHidden="1" w:uiPriority="9" w:unhideWhenUsed="1" w:qFormat="1"/>
-    <w:lsdException w:name="heading 7" w:semiHidden="1" w:uiPriority="9" w:unhideWhenUsed="1" w:qFormat="1"/>
-    <w:lsdException w:name="heading 8" w:semiHidden="1" w:uiPriority="9" w:unhideWhenUsed="1" w:qFormat="1"/>
-    <w:lsdException w:name="heading 9" w:semiHidden="1" w:uiPriority="9" w:unhideWhenUsed="1" w:qFormat="1"/>
-    <w:lsdException w:name="index 1" w:semiHidden="1" w:unhideWhenUsed="1"/>
-    <w:lsdException w:name="index 2" w:semiHidden="1" w:unhideWhenUsed="1"/>
-    <w:lsdException w:name="index 3" w:semiHidden="1" w:unhideWhenUsed="1"/>
-    <w:lsdException w:name="index 4" w:semiHidden="1" w:unhideWhenUsed="1"/>
-    <w:lsdException w:name="index 5" w:semiHidden="1" w:unhideWhenUsed="1"/>
-    <w:lsdException w:name="index 6" w:semiHidden="1" w:unhideWhenUsed="1"/>
-    <w:lsdException w:name="index 7" w:semiHidden="1" w:unhideWhenUsed="1"/>
-    <w:lsdException w:name="index 8" w:semiHidden="1" w:unhideWhenUsed="1"/>
-    <w:lsdException w:name="index 9" w:semiHidden="1" w:unhideWhenUsed="1"/>
-    <w:lsdException w:name="toc 1" w:semiHidden="1" w:uiPriority="39" w:unhideWhenUsed="1"/>
-    <w:lsdException w:name="toc 2" w:semiHidden="1" w:uiPriority="39" w:unhideWhenUsed="1"/>
-    <w:lsdException w:name="toc 3" w:semiHidden="1" w:uiPriority="39" w:unhideWhenUsed="1"/>
-    <w:lsdException w:name="toc 4" w:semiHidden="1" w:uiPriority="39" w:unhideWhenUsed="1"/>
-    <w:lsdException w:name="toc 5" w:semiHidden="1" w:uiPriority="39" w:unhideWhenUsed="1"/>
-    <w:lsdException w:name="toc 6" w:semiHidden="1" w:uiPriority="39" w:unhideWhenUsed="1"/>
-    <w:lsdException w:name="toc 7" w:semiHidden="1" w:uiPriority="39" w:unhideWhenUsed="1"/>
-    <w:lsdException w:name="toc 8" w:semiHidden="1" w:uiPriority="39" w:unhideWhenUsed="1"/>
-    <w:lsdException w:name="toc 9" w:semiHidden="1" w:uiPriority="39" w:unhideWhenUsed="1"/>
-    <w:lsdException w:name="Normal Indent" w:semiHidden="1" w:unhideWhenUsed="1"/>
-    <w:lsdException w:name="footnote text" w:semiHidden="1" w:unhideWhenUsed="1"/>
-    <w:lsdException w:name="annotation text" w:semiHidden="1" w:unhideWhenUsed="1"/>
-    <w:lsdException w:name="header" w:semiHidden="1" w:unhideWhenUsed="1"/>
-    <w:lsdException w:name="footer" w:semiHidden="1" w:unhideWhenUsed="1"/>
-    <w:lsdException w:name="index heading" w:semiHidden="1" w:unhideWhenUsed="1"/>
-    <w:lsdException w:name="caption" w:semiHidden="1" w:uiPriority="35" w:unhideWhenUsed="1" w:qFormat="1"/>
-    <w:lsdException w:name="table of figures" w:semiHidden="1" w:unhideWhenUsed="1"/>
-    <w:lsdException w:name="envelope address" w:semiHidden="1" w:unhideWhenUsed="1"/>
-    <w:lsdException w:name="envelope return" w:semiHidden="1" w:unhideWhenUsed="1"/>
-    <w:lsdException w:name="footnote reference" w:semiHidden="1" w:unhideWhenUsed="1"/>
-    <w:lsdException w:name="annotation reference" w:semiHidden="1" w:unhideWhenUsed="1"/>
-    <w:lsdException w:name="line number" w:semiHidden="1" w:unhideWhenUsed="1"/>
-    <w:lsdException w:name="page number" w:semiHidden="1" w:unhideWhenUsed="1"/>
-    <w:lsdException w:name="endnote reference" w:semiHidden="1" w:unhideWhenUsed="1"/>
-    <w:lsdException w:name="endnote text" w:semiHidden="1" w:unhideWhenUsed="1"/>
-    <w:lsdException w:name="table of authorities" w:semiHidden="1" w:unhideWhenUsed="1"/>
-    <w:lsdException w:name="macro" w:semiHidden="1" w:unhideWhenUsed="1"/>
-    <w:lsdException w:name="toa heading" w:semiHidden="1" w:unhideWhenUsed="1"/>
-    <w:lsdException w:name="List" w:semiHidden="1" w:unhideWhenUsed="1"/>
-    <w:lsdException w:name="List Bullet" w:semiHidden="1" w:unhideWhenUsed="1"/>
-    <w:lsdException w:name="List Number" w:semiHidden="1" w:unhideWhenUsed="1"/>
-    <w:lsdException w:name="List 2" w:semiHidden="1" w:unhideWhenUsed="1"/>
-    <w:lsdException w:name="List 3" w:semiHidden="1" w:unhideWhenUsed="1"/>
-    <w:lsdException w:name="List 4" w:semiHidden="1" w:unhideWhenUsed="1"/>
-    <w:lsdException w:name="List 5" w:semiHidden="1" w:unhideWhenUsed="1"/>
-    <w:lsdException w:name="List Bullet 2" w:semiHidden="1" w:unhideWhenUsed="1"/>
-    <w:lsdException w:name="List Bullet 3" w:semiHidden="1" w:unhideWhenUsed="1"/>
-    <w:lsdException w:name="List Bullet 4" w:semiHidden="1" w:unhideWhenUsed="1"/>
-    <w:lsdException w:name="List Bullet 5" w:semiHidden="1" w:unhideWhenUsed="1"/>
-    <w:lsdException w:name="List Number 2" w:semiHidden="1" w:unhideWhenUsed="1"/>
-    <w:lsdException w:name="List Number 3" w:semiHidden="1" w:unhideWhenUsed="1"/>
-    <w:lsdException w:name="List Number 4" w:semiHidden="1" w:unhideWhenUsed="1"/>
-    <w:lsdException w:name="List Number 5" w:semiHidden="1" w:unhideWhenUsed="1"/>
-    <w:lsdException w:name="Title" w:uiPriority="10" w:qFormat="1"/>
-    <w:lsdException w:name="Closing" w:semiHidden="1" w:unhideWhenUsed="1"/>
-    <w:lsdException w:name="Signature" w:semiHidden="1" w:unhideWhenUsed="1"/>
-    <w:lsdException w:name="Default Paragraph Font" w:semiHidden="1" w:uiPriority="1" w:unhideWhenUsed="1"/>
-    <w:lsdException w:name="Body Text" w:semiHidden="1" w:unhideWhenUsed="1"/>
-    <w:lsdException w:name="Body Text Indent" w:semiHidden="1" w:unhideWhenUsed="1"/>
-    <w:lsdException w:name="List Continue" w:semiHidden="1" w:unhideWhenUsed="1"/>
-    <w:lsdException w:name="List Continue 2" w:semiHidden="1" w:unhideWhenUsed="1"/>
-    <w:lsdException w:name="List Continue 3" w:semiHidden="1" w:unhideWhenUsed="1"/>
-    <w:lsdException w:name="List Continue 4" w:semiHidden="1" w:unhideWhenUsed="1"/>
-    <w:lsdException w:name="List Continue 5" w:semiHidden="1" w:unhideWhenUsed="1"/>
-    <w:lsdException w:name="Message Header" w:semiHidden="1" w:unhideWhenUsed="1"/>
-    <w:lsdException w:name="Subtitle" w:uiPriority="11" w:qFormat="1"/>
-    <w:lsdException w:name="Salutation" w:semiHidden="1" w:unhideWhenUsed="1"/>
-    <w:lsdException w:name="Date" w:semiHidden="1" w:unhideWhenUsed="1"/>
-    <w:lsdException w:name="Body Text First Indent" w:semiHidden="1" w:unhideWhenUsed="1"/>
-    <w:lsdException w:name="Body Text First Indent 2" w:semiHidden="1" w:unhideWhenUsed="1"/>
-    <w:lsdException w:name="Note Heading" w:semiHidden="1" w:unhideWhenUsed="1"/>
-    <w:lsdException w:name="Body Text 2" w:semiHidden="1" w:unhideWhenUsed="1"/>
-    <w:lsdException w:name="Body Text 3" w:semiHidden="1" w:unhideWhenUsed="1"/>
-    <w:lsdException w:name="Body Text Indent 2" w:semiHidden="1" w:unhideWhenUsed="1"/>
-    <w:lsdException w:name="Body Text Indent 3" w:semiHidden="1" w:unhideWhenUsed="1"/>
-    <w:lsdException w:name="Block Text" w:semiHidden="1" w:unhideWhenUsed="1"/>
-    <w:lsdException w:name="Hyperlink" w:semiHidden="1" w:unhideWhenUsed="1"/>
-    <w:lsdException w:name="FollowedHyperlink" w:semiHidden="1" w:unhideWhenUsed="1"/>
-    <w:lsdException w:name="Strong" w:uiPriority="22" w:qFormat="1"/>
-    <w:lsdException w:name="Emphasis" w:uiPriority="20" w:qFormat="1"/>
-    <w:lsdException w:name="Document Map" w:semiHidden="1" w:unhideWhenUsed="1"/>
-    <w:lsdException w:name="Plain Text" w:semiHidden="1" w:unhideWhenUsed="1"/>
-    <w:lsdException w:name="E-mail Signature" w:semiHidden="1" w:unhideWhenUsed="1"/>
-    <w:lsdException w:name="HTML Top of Form" w:semiHidden="1" w:unhideWhenUsed="1"/>
-    <w:lsdException w:name="HTML Bottom of Form" w:semiHidden="1" w:unhideWhenUsed="1"/>
-    <w:lsdException w:name="Normal (Web)" w:semiHidden="1" w:unhideWhenUsed="1"/>
-    <w:lsdException w:name="HTML Acronym" w:semiHidden="1" w:unhideWhenUsed="1"/>
-    <w:lsdException w:name="HTML Address" w:semiHidden="1" w:unhideWhenUsed="1"/>
-    <w:lsdException w:name="HTML Cite" w:semiHidden="1" w:unhideWhenUsed="1"/>
-    <w:lsdException w:name="HTML Code" w:semiHidden="1" w:unhideWhenUsed="1"/>
-    <w:lsdException w:name="HTML Definition" w:semiHidden="1" w:unhideWhenUsed="1"/>
-    <w:lsdException w:name="HTML Keyboard" w:semiHidden="1" w:unhideWhenUsed="1"/>
-    <w:lsdException w:name="HTML Preformatted" w:semiHidden="1" w:unhideWhenUsed="1"/>
-    <w:lsdException w:name="HTML Sample" w:semiHidden="1" w:unhideWhenUsed="1"/>
-    <w:lsdException w:name="HTML Typewriter" w:semiHidden="1" w:unhideWhenUsed="1"/>
-    <w:lsdException w:name="HTML Variable" w:semiHidden="1" w:unhideWhenUsed="1"/>
-    <w:lsdException w:name="Normal Table" w:semiHidden="1" w:unhideWhenUsed="1"/>
-    <w:lsdException w:name="annotation subject" w:semiHidden="1" w:unhideWhenUsed="1"/>
-    <w:lsdException w:name="No List" w:semiHidden="1" w:unhideWhenUsed="1"/>
-    <w:lsdException w:name="Outline List 1" w:semiHidden="1" w:unhideWhenUsed="1"/>
-    <w:lsdException w:name="Outline List 2" w:semiHidden="1" w:unhideWhenUsed="1"/>
-    <w:lsdException w:name="Outline List 3" w:semiHidden="1" w:unhideWhenUsed="1"/>
-    <w:lsdException w:name="Table Simple 1" w:semiHidden="1" w:unhideWhenUsed="1"/>
-    <w:lsdException w:name="Table Simple 2" w:semiHidden="1" w:unhideWhenUsed="1"/>
-    <w:lsdException w:name="Table Simple 3" w:semiHidden="1" w:unhideWhenUsed="1"/>
-    <w:lsdException w:name="Table Classic 1" w:semiHidden="1" w:unhideWhenUsed="1"/>
-    <w:lsdException w:name="Table Classic 2" w:semiHidden="1" w:unhideWhenUsed="1"/>
-    <w:lsdException w:name="Table Classic 3" w:semiHidden="1" w:unhideWhenUsed="1"/>
-    <w:lsdException w:name="Table Classic 4" w:semiHidden="1" w:unhideWhenUsed="1"/>
-    <w:lsdException w:name="Table Colorful 1" w:semiHidden="1" w:unhideWhenUsed="1"/>
-    <w:lsdException w:name="Table Colorful 2" w:semiHidden="1" w:unhideWhenUsed="1"/>
-    <w:lsdException w:name="Table Colorful 3" w:semiHidden="1" w:unhideWhenUsed="1"/>
-    <w:lsdException w:name="Table Columns 1" w:semiHidden="1" w:unhideWhenUsed="1"/>
-    <w:lsdException w:name="Table Columns 2" w:semiHidden="1" w:unhideWhenUsed="1"/>
-    <w:lsdException w:name="Table Columns 3" w:semiHidden="1" w:unhideWhenUsed="1"/>
-    <w:lsdException w:name="Table Columns 4" w:semiHidden="1" w:unhideWhenUsed="1"/>
-    <w:lsdException w:name="Table Columns 5" w:semiHidden="1" w:unhideWhenUsed="1"/>
-    <w:lsdException w:name="Table Grid 1" w:semiHidden="1" w:unhideWhenUsed="1"/>
-    <w:lsdException w:name="Table Grid 2" w:semiHidden="1" w:unhideWhenUsed="1"/>
-    <w:lsdException w:name="Table Grid 3" w:semiHidden="1" w:unhideWhenUsed="1"/>
-    <w:lsdException w:name="Table Grid 4" w:semiHidden="1" w:unhideWhenUsed="1"/>
-    <w:lsdException w:name="Table Grid 5" w:semiHidden="1" w:unhideWhenUsed="1"/>
-    <w:lsdException w:name="Table Grid 6" w:semiHidden="1" w:unhideWhenUsed="1"/>
-    <w:lsdException w:name="Table Grid 7" w:semiHidden="1" w:unhideWhenUsed="1"/>
-    <w:lsdException w:name="Table Grid 8" w:semiHidden="1" w:unhideWhenUsed="1"/>
-    <w:lsdException w:name="Table List 1" w:semiHidden="1" w:unhideWhenUsed="1"/>
-    <w:lsdException w:name="Table List 2" w:semiHidden="1" w:unhideWhenUsed="1"/>
-    <w:lsdException w:name="Table List 3" w:semiHidden="1" w:unhideWhenUsed="1"/>
-    <w:lsdException w:name="Table List 4" w:semiHidden="1" w:unhideWhenUsed="1"/>
-    <w:lsdException w:name="Table List 5" w:semiHidden="1" w:unhideWhenUsed="1"/>
-    <w:lsdException w:name="Table List 6" w:semiHidden="1" w:unhideWhenUsed="1"/>
-    <w:lsdException w:name="Table List 7" w:semiHidden="1" w:unhideWhenUsed="1"/>
-    <w:lsdException w:name="Table List 8" w:semiHidden="1" w:unhideWhenUsed="1"/>
-    <w:lsdException w:name="Table 3D effects 1" w:semiHidden="1" w:unhideWhenUsed="1"/>
-    <w:lsdException w:name="Table 3D effects 2" w:semiHidden="1" w:unhideWhenUsed="1"/>
-    <w:lsdException w:name="Table 3D effects 3" w:semiHidden="1" w:unhideWhenUsed="1"/>
-    <w:lsdException w:name="Table Contemporary" w:semiHidden="1" w:unhideWhenUsed="1"/>
-    <w:lsdException w:name="Table Elegant" w:semiHidden="1" w:unhideWhenUsed="1"/>
-    <w:lsdException w:name="Table Professional" w:semiHidden="1" w:unhideWhenUsed="1"/>
-    <w:lsdException w:name="Table Subtle 1" w:semiHidden="1" w:unhideWhenUsed="1"/>
-    <w:lsdException w:name="Table Subtle 2" w:semiHidden="1" w:unhideWhenUsed="1"/>
-    <w:lsdException w:name="Table Web 1" w:semiHidden="1" w:unhideWhenUsed="1"/>
-    <w:lsdException w:name="Table Web 2" w:semiHidden="1" w:unhideWhenUsed="1"/>
-    <w:lsdException w:name="Table Web 3" w:semiHidden="1" w:unhideWhenUsed="1"/>
-    <w:lsdException w:name="Balloon Text" w:semiHidden="1" w:unhideWhenUsed="1"/>
-    <w:lsdException w:name="Table Grid" w:uiPriority="39"/>
-    <w:lsdException w:name="Table Theme" w:semiHidden="1" w:unhideWhenUsed="1"/>
-    <w:lsdException w:name="Placeholder Text" w:semiHidden="1"/>
-    <w:lsdException w:name="No Spacing" w:uiPriority="1" w:qFormat="1"/>
-    <w:lsdException w:name="Light Shading" w:uiPriority="60"/>
-    <w:lsdException w:name="Light List" w:uiPriority="61"/>
-    <w:lsdException w:name="Light Grid" w:uiPriority="62"/>
-    <w:lsdException w:name="Medium Shading 1" w:uiPriority="63"/>
-    <w:lsdException w:name="Medium Shading 2" w:uiPriority="64"/>
-    <w:lsdException w:name="Medium List 1" w:uiPriority="65"/>
-    <w:lsdException w:name="Medium List 2" w:uiPriority="66"/>
-    <w:lsdException w:name="Medium Grid 1" w:uiPriority="67"/>
-    <w:lsdException w:name="Medium Grid 2" w:uiPriority="68"/>
-    <w:lsdException w:name="Medium Grid 3" w:uiPriority="69"/>
-    <w:lsdException w:name="Dark List" w:uiPriority="70"/>
-    <w:lsdException w:name="Colorful Shading" w:uiPriority="71"/>
-    <w:lsdException w:name="Colorful List" w:uiPriority="72"/>
-    <w:lsdException w:name="Colorful Grid" w:uiPriority="73"/>
-    <w:lsdException w:name="Light Shading Accent 1" w:uiPriority="60"/>
-    <w:lsdException w:name="Light List Accent 1" w:uiPriority="61"/>
-    <w:lsdException w:name="Light Grid Accent 1" w:uiPriority="62"/>
-    <w:lsdException w:name="Medium Shading 1 Accent 1" w:uiPriority="63"/>
-    <w:lsdException w:name="Medium Shading 2 Accent 1" w:uiPriority="64"/>
-    <w:lsdException w:name="Medium List 1 Accent 1" w:uiPriority="65"/>
-    <w:lsdException w:name="Revision" w:semiHidden="1"/>
-    <w:lsdException w:name="List Paragraph" w:uiPriority="34" w:qFormat="1"/>
-    <w:lsdException w:name="Quote" w:uiPriority="29" w:qFormat="1"/>
-    <w:lsdException w:name="Intense Quote" w:uiPriority="30" w:qFormat="1"/>
-    <w:lsdException w:name="Medium List 2 Accent 1" w:uiPriority="66"/>
-    <w:lsdException w:name="Medium Grid 1 Accent 1" w:uiPriority="67"/>
-    <w:lsdException w:name="Medium Grid 2 Accent 1" w:uiPriority="68"/>
-    <w:lsdException w:name="Medium Grid 3 Accent 1" w:uiPriority="69"/>
-    <w:lsdException w:name="Dark List Accent 1" w:uiPriority="70"/>
-    <w:lsdException w:name="Colorful Shading Accent 1" w:uiPriority="71"/>
-    <w:lsdException w:name="Colorful List Accent 1" w:uiPriority="72"/>
-    <w:lsdException w:name="Colorful Grid Accent 1" w:uiPriority="73"/>
-    <w:lsdException w:name="Light Shading Accent 2" w:uiPriority="60"/>
-    <w:lsdException w:name="Light List Accent 2" w:uiPriority="61"/>
-    <w:lsdException w:name="Light Grid Accent 2" w:uiPriority="62"/>
-    <w:lsdException w:name="Medium Shading 1 Accent 2" w:uiPriority="63"/>
-    <w:lsdException w:name="Medium Shading 2 Accent 2" w:uiPriority="64"/>
-    <w:lsdException w:name="Medium List 1 Accent 2" w:uiPriority="65"/>
-    <w:lsdException w:name="Medium List 2 Accent 2" w:uiPriority="66"/>
-    <w:lsdException w:name="Medium Grid 1 Accent 2" w:uiPriority="67"/>
-    <w:lsdException w:name="Medium Grid 2 Accent 2" w:uiPriority="68"/>
-    <w:lsdException w:name="Medium Grid 3 Accent 2" w:uiPriority="69"/>
-    <w:lsdException w:name="Dark List Accent 2" w:uiPriority="70"/>
-    <w:lsdException w:name="Colorful Shading Accent 2" w:uiPriority="71"/>
-    <w:lsdException w:name="Colorful List Accent 2" w:uiPriority="72"/>
-    <w:lsdException w:name="Colorful Grid Accent 2" w:uiPriority="73"/>
-    <w:lsdException w:name="Light Shading Accent 3" w:uiPriority="60"/>
-    <w:lsdException w:name="Light List Accent 3" w:uiPriority="61"/>
-    <w:lsdException w:name="Light Grid Accent 3" w:uiPriority="62"/>
-    <w:lsdException w:name="Medium Shading 1 Accent 3" w:uiPriority="63"/>
-    <w:lsdException w:name="Medium Shading 2 Accent 3" w:uiPriority="64"/>
-    <w:lsdException w:name="Medium List 1 Accent 3" w:uiPriority="65"/>
-    <w:lsdException w:name="Medium List 2 Accent 3" w:uiPriority="66"/>
-    <w:lsdException w:name="Medium Grid 1 Accent 3" w:uiPriority="67"/>
-    <w:lsdException w:name="Medium Grid 2 Accent 3" w:uiPriority="68"/>
-    <w:lsdException w:name="Medium Grid 3 Accent 3" w:uiPriority="69"/>
-    <w:lsdException w:name="Dark List Accent 3" w:uiPriority="70"/>
-    <w:lsdException w:name="Colorful Shading Accent 3" w:uiPriority="71"/>
-    <w:lsdException w:name="Colorful List Accent 3" w:uiPriority="72"/>
-    <w:lsdException w:name="Colorful Grid Accent 3" w:uiPriority="73"/>
-    <w:lsdException w:name="Light Shading Accent 4" w:uiPriority="60"/>
-    <w:lsdException w:name="Light List Accent 4" w:uiPriority="61"/>
-    <w:lsdException w:name="Light Grid Accent 4" w:uiPriority="62"/>
-    <w:lsdException w:name="Medium Shading 1 Accent 4" w:uiPriority="63"/>
-    <w:lsdException w:name="Medium Shading 2 Accent 4" w:uiPriority="64"/>
-    <w:lsdException w:name="Medium List 1 Accent 4" w:uiPriority="65"/>
-    <w:lsdException w:name="Medium List 2 Accent 4" w:uiPriority="66"/>
-    <w:lsdException w:name="Medium Grid 1 Accent 4" w:uiPriority="67"/>
-    <w:lsdException w:name="Medium Grid 2 Accent 4" w:uiPriority="68"/>
-    <w:lsdException w:name="Medium Grid 3 Accent 4" w:uiPriority="69"/>
-    <w:lsdException w:name="Dark List Accent 4" w:uiPriority="70"/>
-    <w:lsdException w:name="Colorful Shading Accent 4" w:uiPriority="71"/>
-    <w:lsdException w:name="Colorful List Accent 4" w:uiPriority="72"/>
-    <w:lsdException w:name="Colorful Grid Accent 4" w:uiPriority="73"/>
-    <w:lsdException w:name="Light Shading Accent 5" w:uiPriority="60"/>
-    <w:lsdException w:name="Light List Accent 5" w:uiPriority="61"/>
-    <w:lsdException w:name="Light Grid Accent 5" w:uiPriority="62"/>
-    <w:lsdException w:name="Medium Shading 1 Accent 5" w:uiPriority="63"/>
-    <w:lsdException w:name="Medium Shading 2 Accent 5" w:uiPriority="64"/>
-    <w:lsdException w:name="Medium List 1 Accent 5" w:uiPriority="65"/>
-    <w:lsdException w:name="Medium List 2 Accent 5" w:uiPriority="66"/>
-    <w:lsdException w:name="Medium Grid 1 Accent 5" w:uiPriority="67"/>
-    <w:lsdException w:name="Medium Grid 2 Accent 5" w:uiPriority="68"/>
-    <w:lsdException w:name="Medium Grid 3 Accent 5" w:uiPriority="69"/>
-    <w:lsdException w:name="Dark List Accent 5" w:uiPriority="70"/>
-    <w:lsdException w:name="Colorful Shading Accent 5" w:uiPriority="71"/>
-    <w:lsdException w:name="Colorful List Accent 5" w:uiPriority="72"/>
-    <w:lsdException w:name="Colorful Grid Accent 5" w:uiPriority="73"/>
-    <w:lsdException w:name="Light Shading Accent 6" w:uiPriority="60"/>
-    <w:lsdException w:name="Light List Accent 6" w:uiPriority="61"/>
-    <w:lsdException w:name="Light Grid Accent 6" w:uiPriority="62"/>
-    <w:lsdException w:name="Medium Shading 1 Accent 6" w:uiPriority="63"/>
-    <w:lsdException w:name="Medium Shading 2 Accent 6" w:uiPriority="64"/>
-    <w:lsdException w:name="Medium List 1 Accent 6" w:uiPriority="65"/>
-    <w:lsdException w:name="Medium List 2 Accent 6" w:uiPriority="66"/>
-    <w:lsdException w:name="Medium Grid 1 Accent 6" w:uiPriority="67"/>
-    <w:lsdException w:name="Medium Grid 2 Accent 6" w:uiPriority="68"/>
-    <w:lsdException w:name="Medium Grid 3 Accent 6" w:uiPriority="69"/>
-    <w:lsdException w:name="Dark List Accent 6" w:uiPriority="70"/>
-    <w:lsdException w:name="Colorful Shading Accent 6" w:uiPriority="71"/>
-    <w:lsdException w:name="Colorful List Accent 6" w:uiPriority="72"/>
-    <w:lsdException w:name="Colorful Grid Accent 6" w:uiPriority="73"/>
-    <w:lsdException w:name="Subtle Emphasis" w:uiPriority="19" w:qFormat="1"/>
-    <w:lsdException w:name="Intense Emphasis" w:uiPriority="21" w:qFormat="1"/>
-    <w:lsdException w:name="Subtle Reference" w:uiPriority="31" w:qFormat="1"/>
-    <w:lsdException w:name="Intense Reference" w:uiPriority="32" w:qFormat="1"/>
-    <w:lsdException w:name="Book Title" w:uiPriority="33" w:qFormat="1"/>
-    <w:lsdException w:name="Bibliography" w:semiHidden="1" w:uiPriority="37" w:unhideWhenUsed="1"/>
-    <w:lsdException w:name="TOC Heading" w:semiHidden="1" w:uiPriority="39" w:unhideWhenUsed="1" w:qFormat="1"/>
-    <w:lsdException w:name="Plain Table 1" w:uiPriority="41"/>
-    <w:lsdException w:name="Plain Table 2" w:uiPriority="42"/>
-    <w:lsdException w:name="Plain Table 3" w:uiPriority="43"/>
-    <w:lsdException w:name="Plain Table 4" w:uiPriority="44"/>
-    <w:lsdException w:name="Plain Table 5" w:uiPriority="45"/>
-    <w:lsdException w:name="Grid Table Light" w:uiPriority="40"/>
-    <w:lsdException w:name="Grid Table 1 Light" w:uiPriority="46"/>
-    <w:lsdException w:name="Grid Table 2" w:uiPriority="47"/>
-    <w:lsdException w:name="Grid Table 3" w:uiPriority="48"/>
-    <w:lsdException w:name="Grid Table 4" w:uiPriority="49"/>
-    <w:lsdException w:name="Grid Table 5 Dark" w:uiPriority="50"/>
-    <w:lsdException w:name="Grid Table 6 Colorful" w:uiPriority="51"/>
-    <w:lsdException w:name="Grid Table 7 Colorful" w:uiPriority="52"/>
-    <w:lsdException w:name="Grid Table 1 Light Accent 1" w:uiPriority="46"/>
-    <w:lsdException w:name="Grid Table 2 Accent 1" w:uiPriority="47"/>
-    <w:lsdException w:name="Grid Table 3 Accent 1" w:uiPriority="48"/>
-    <w:lsdException w:name="Grid Table 4 Accent 1" w:uiPriority="49"/>
-    <w:lsdException w:name="Grid Table 5 Dark Accent 1" w:uiPriority="50"/>
-    <w:lsdException w:name="Grid Table 6 Colorful Accent 1" w:uiPriority="51"/>
-    <w:lsdException w:name="Grid Table 7 Colorful Accent 1" w:uiPriority="52"/>
-    <w:lsdException w:name="Grid Table 1 Light Accent 2" w:uiPriority="46"/>
-    <w:lsdException w:name="Grid Table 2 Accent 2" w:uiPriority="47"/>
-    <w:lsdException w:name="Grid Table 3 Accent 2" w:uiPriority="48"/>
-    <w:lsdException w:name="Grid Table 4 Accent 2" w:uiPriority="49"/>
-    <w:lsdException w:name="Grid Table 5 Dark Accent 2" w:uiPriority="50"/>
-    <w:lsdException w:name="Grid Table 6 Colorful Accent 2" w:uiPriority="51"/>
-    <w:lsdException w:name="Grid Table 7 Colorful Accent 2" w:uiPriority="52"/>
-    <w:lsdException w:name="Grid Table 1 Light Accent 3" w:uiPriority="46"/>
-    <w:lsdException w:name="Grid Table 2 Accent 3" w:uiPriority="47"/>
-    <w:lsdException w:name="Grid Table 3 Accent 3" w:uiPriority="48"/>
-    <w:lsdException w:name="Grid Table 4 Accent 3" w:uiPriority="49"/>
-    <w:lsdException w:name="Grid Table 5 Dark Accent 3" w:uiPriority="50"/>
-    <w:lsdException w:name="Grid Table 6 Colorful Accent 3" w:uiPriority="51"/>
-    <w:lsdException w:name="Grid Table 7 Colorful Accent 3" w:uiPriority="52"/>
-    <w:lsdException w:name="Grid Table 1 Light Accent 4" w:uiPriority="46"/>
-    <w:lsdException w:name="Grid Table 2 Accent 4" w:uiPriority="47"/>
-    <w:lsdException w:name="Grid Table 3 Accent 4" w:uiPriority="48"/>
-    <w:lsdException w:name="Grid Table 4 Accent 4" w:uiPriority="49"/>
-    <w:lsdException w:name="Grid Table 5 Dark Accent 4" w:uiPriority="50"/>
-    <w:lsdException w:name="Grid Table 6 Colorful Accent 4" w:uiPriority="51"/>
-    <w:lsdException w:name="Grid Table 7 Colorful Accent 4" w:uiPriority="52"/>
-    <w:lsdException w:name="Grid Table 1 Light Accent 5" w:uiPriority="46"/>
-    <w:lsdException w:name="Grid Table 2 Accent 5" w:uiPriority="47"/>
-    <w:lsdException w:name="Grid Table 3 Accent 5" w:uiPriority="48"/>
-    <w:lsdException w:name="Grid Table 4 Accent 5" w:uiPriority="49"/>
-    <w:lsdException w:name="Grid Table 5 Dark Accent 5" w:uiPriority="50"/>
-    <w:lsdException w:name="Grid Table 6 Colorful Accent 5" w:uiPriority="51"/>
-    <w:lsdException w:name="Grid Table 7 Colorful Accent 5" w:uiPriority="52"/>
-    <w:lsdException w:name="Grid Table 1 Light Accent 6" w:uiPriority="46"/>
-    <w:lsdException w:name="Grid Table 2 Accent 6" w:uiPriority="47"/>
-    <w:lsdException w:name="Grid Table 3 Accent 6" w:uiPriority="48"/>
-    <w:lsdException w:name="Grid Table 4 Accent 6" w:uiPriority="49"/>
-    <w:lsdException w:name="Grid Table 5 Dark Accent 6" w:uiPriority="50"/>
-    <w:lsdException w:name="Grid Table 6 Colorful Accent 6" w:uiPriority="51"/>
-    <w:lsdException w:name="Grid Table 7 Colorful Accent 6" w:uiPriority="52"/>
-    <w:lsdException w:name="List Table 1 Light" w:uiPriority="46"/>
-    <w:lsdException w:name="List Table 2" w:uiPriority="47"/>
-    <w:lsdException w:name="List Table 3" w:uiPriority="48"/>
-    <w:lsdException w:name="List Table 4" w:uiPriority="49"/>
-    <w:lsdException w:name="List Table 5 Dark" w:uiPriority="50"/>
-    <w:lsdException w:name="List Table 6 Colorful" w:uiPriority="51"/>
-    <w:lsdException w:name="List Table 7 Colorful" w:uiPriority="52"/>
-    <w:lsdException w:name="List Table 1 Light Accent 1" w:uiPriority="46"/>
-    <w:lsdException w:name="List Table 2 Accent 1" w:uiPriority="47"/>
-    <w:lsdException w:name="List Table 3 Accent 1" w:uiPriority="48"/>
-    <w:lsdException w:name="List Table 4 Accent 1" w:uiPriority="49"/>
-    <w:lsdException w:name="List Table 5 Dark Accent 1" w:uiPriority="50"/>
-    <w:lsdException w:name="List Table 6 Colorful Accent 1" w:uiPriority="51"/>
-    <w:lsdException w:name="List Table 7 Colorful Accent 1" w:uiPriority="52"/>
-    <w:lsdException w:name="List Table 1 Light Accent 2" w:uiPriority="46"/>
-    <w:lsdException w:name="List Table 2 Accent 2" w:uiPriority="47"/>
-    <w:lsdException w:name="List Table 3 Accent 2" w:uiPriority="48"/>
-    <w:lsdException w:name="List Table 4 Accent 2" w:uiPriority="49"/>
-    <w:lsdException w:name="List Table 5 Dark Accent 2" w:uiPriority="50"/>
-    <w:lsdException w:name="List Table 6 Colorful Accent 2" w:uiPriority="51"/>
-    <w:lsdException w:name="List Table 7 Colorful Accent 2" w:uiPriority="52"/>
-    <w:lsdException w:name="List Table 1 Light Accent 3" w:uiPriority="46"/>
-    <w:lsdException w:name="List Table 2 Accent 3" w:uiPriority="47"/>
-    <w:lsdException w:name="List Table 3 Accent 3" w:uiPriority="48"/>
-    <w:lsdException w:name="List Table 4 Accent 3" w:uiPriority="49"/>
-    <w:lsdException w:name="List Table 5 Dark Accent 3" w:uiPriority="50"/>
-    <w:lsdException w:name="List Table 6 Colorful Accent 3" w:uiPriority="51"/>
-    <w:lsdException w:name="List Table 7 Colorful Accent 3" w:uiPriority="52"/>
-    <w:lsdException w:name="List Table 1 Light Accent 4" w:uiPriority="46"/>
-    <w:lsdException w:name="List Table 2 Accent 4" w:uiPriority="47"/>
-    <w:lsdException w:name="List Table 3 Accent 4" w:uiPriority="48"/>
-    <w:lsdException w:name="List Table 4 Accent 4" w:uiPriority="49"/>
-    <w:lsdException w:name="List Table 5 Dark Accent 4" w:uiPriority="50"/>
-    <w:lsdException w:name="List Table 6 Colorful Accent 4" w:uiPriority="51"/>
-    <w:lsdException w:name="List Table 7 Colorful Accent 4" w:uiPriority="52"/>
-    <w:lsdException w:name="List Table 1 Light Accent 5" w:uiPriority="46"/>
-    <w:lsdException w:name="List Table 2 Accent 5" w:uiPriority="47"/>
-    <w:lsdException w:name="List Table 3 Accent 5" w:uiPriority="48"/>
-    <w:lsdException w:name="List Table 4 Accent 5" w:uiPriority="49"/>
-    <w:lsdException w:name="List Table 5 Dark Accent 5" w:uiPriority="50"/>
-    <w:lsdException w:name="List Table 6 Colorful Accent 5" w:uiPriority="51"/>
-    <w:lsdException w:name="List Table 7 Colorful Accent 5" w:uiPriority="52"/>
-    <w:lsdException w:name="List Table 1 Light Accent 6" w:uiPriority="46"/>
-    <w:lsdException w:name="List Table 2 Accent 6" w:uiPriority="47"/>
-    <w:lsdException w:name="List Table 3 Accent 6" w:uiPriority="48"/>
-    <w:lsdException w:name="List Table 4 Accent 6" w:uiPriority="49"/>
-    <w:lsdException w:name="List Table 5 Dark Accent 6" w:uiPriority="50"/>
-    <w:lsdException w:name="List Table 6 Colorful Accent 6" w:uiPriority="51"/>
-    <w:lsdException w:name="List Table 7 Colorful Accent 6" w:uiPriority="52"/>
+  <w:latentStyles w:defLockedState="0" w:defUIPriority="99" w:defSemiHidden="1" w:defUnhideWhenUsed="1" w:defQFormat="0" w:count="267">
+    <w:lsdException w:name="Normal" w:semiHidden="0" w:uiPriority="0" w:unhideWhenUsed="0" w:qFormat="1"/>
+    <w:lsdException w:name="heading 1" w:semiHidden="0" w:uiPriority="9" w:unhideWhenUsed="0" w:qFormat="1"/>
+    <w:lsdException w:name="heading 2" w:uiPriority="9" w:qFormat="1"/>
+    <w:lsdException w:name="heading 3" w:uiPriority="9" w:qFormat="1"/>
+    <w:lsdException w:name="heading 4" w:uiPriority="9" w:qFormat="1"/>
+    <w:lsdException w:name="heading 5" w:uiPriority="9" w:qFormat="1"/>
+    <w:lsdException w:name="heading 6" w:uiPriority="9" w:qFormat="1"/>
+    <w:lsdException w:name="heading 7" w:uiPriority="9" w:qFormat="1"/>
+    <w:lsdException w:name="heading 8" w:uiPriority="9" w:qFormat="1"/>
+    <w:lsdException w:name="heading 9" w:uiPriority="9" w:qFormat="1"/>
+    <w:lsdException w:name="toc 1" w:uiPriority="39"/>
+    <w:lsdException w:name="toc 2" w:uiPriority="39"/>
+    <w:lsdException w:name="toc 3" w:uiPriority="39"/>
+    <w:lsdException w:name="toc 4" w:uiPriority="39"/>
+    <w:lsdException w:name="toc 5" w:uiPriority="39"/>
+    <w:lsdException w:name="toc 6" w:uiPriority="39"/>
+    <w:lsdException w:name="toc 7" w:uiPriority="39"/>
+    <w:lsdException w:name="toc 8" w:uiPriority="39"/>
+    <w:lsdException w:name="toc 9" w:uiPriority="39"/>
+    <w:lsdException w:name="caption" w:uiPriority="35" w:qFormat="1"/>
+    <w:lsdException w:name="Title" w:semiHidden="0" w:uiPriority="10" w:unhideWhenUsed="0" w:qFormat="1"/>
+    <w:lsdException w:name="Default Paragraph Font" w:uiPriority="1"/>
+    <w:lsdException w:name="Subtitle" w:semiHidden="0" w:uiPriority="11" w:unhideWhenUsed="0" w:qFormat="1"/>
+    <w:lsdException w:name="Strong" w:semiHidden="0" w:uiPriority="22" w:unhideWhenUsed="0" w:qFormat="1"/>
+    <w:lsdException w:name="Emphasis" w:semiHidden="0" w:uiPriority="20" w:unhideWhenUsed="0" w:qFormat="1"/>
+    <w:lsdException w:name="Table Grid" w:semiHidden="0" w:uiPriority="39" w:unhideWhenUsed="0"/>
+    <w:lsdException w:name="Placeholder Text" w:unhideWhenUsed="0"/>
+    <w:lsdException w:name="No Spacing" w:semiHidden="0" w:uiPriority="1" w:unhideWhenUsed="0" w:qFormat="1"/>
+    <w:lsdException w:name="Light Shading" w:semiHidden="0" w:uiPriority="60" w:unhideWhenUsed="0"/>
+    <w:lsdException w:name="Light List" w:semiHidden="0" w:uiPriority="61" w:unhideWhenUsed="0"/>
+    <w:lsdException w:name="Light Grid" w:semiHidden="0" w:uiPriority="62" w:unhideWhenUsed="0"/>
+    <w:lsdException w:name="Medium Shading 1" w:semiHidden="0" w:uiPriority="63" w:unhideWhenUsed="0"/>
+    <w:lsdException w:name="Medium Shading 2" w:semiHidden="0" w:uiPriority="64" w:unhideWhenUsed="0"/>
+    <w:lsdException w:name="Medium List 1" w:semiHidden="0" w:uiPriority="65" w:unhideWhenUsed="0"/>
+    <w:lsdException w:name="Medium List 2" w:semiHidden="0" w:uiPriority="66" w:unhideWhenUsed="0"/>
+    <w:lsdException w:name="Medium Grid 1" w:semiHidden="0" w:uiPriority="67" w:unhideWhenUsed="0"/>
+    <w:lsdException w:name="Medium Grid 2" w:semiHidden="0" w:uiPriority="68" w:unhideWhenUsed="0"/>
+    <w:lsdException w:name="Medium Grid 3" w:semiHidden="0" w:uiPriority="69" w:unhideWhenUsed="0"/>
+    <w:lsdException w:name="Dark List" w:semiHidden="0" w:uiPriority="70" w:unhideWhenUsed="0"/>
+    <w:lsdException w:name="Colorful Shading" w:semiHidden="0" w:uiPriority="71" w:unhideWhenUsed="0"/>
+    <w:lsdException w:name="Colorful List" w:semiHidden="0" w:uiPriority="72" w:unhideWhenUsed="0"/>
+    <w:lsdException w:name="Colorful Grid" w:semiHidden="0" w:uiPriority="73" w:unhideWhenUsed="0"/>
+    <w:lsdException w:name="Light Shading Accent 1" w:semiHidden="0" w:uiPriority="60" w:unhideWhenUsed="0"/>
+    <w:lsdException w:name="Light List Accent 1" w:semiHidden="0" w:uiPriority="61" w:unhideWhenUsed="0"/>
+    <w:lsdException w:name="Light Grid Accent 1" w:semiHidden="0" w:uiPriority="62" w:unhideWhenUsed="0"/>
+    <w:lsdException w:name="Medium Shading 1 Accent 1" w:semiHidden="0" w:uiPriority="63" w:unhideWhenUsed="0"/>
+    <w:lsdException w:name="Medium Shading 2 Accent 1" w:semiHidden="0" w:uiPriority="64" w:unhideWhenUsed="0"/>
+    <w:lsdException w:name="Medium List 1 Accent 1" w:semiHidden="0" w:uiPriority="65" w:unhideWhenUsed="0"/>
+    <w:lsdException w:name="Revision" w:unhideWhenUsed="0"/>
+    <w:lsdException w:name="List Paragraph" w:semiHidden="0" w:uiPriority="34" w:unhideWhenUsed="0" w:qFormat="1"/>
+    <w:lsdException w:name="Quote" w:semiHidden="0" w:uiPriority="29" w:unhideWhenUsed="0" w:qFormat="1"/>
+    <w:lsdException w:name="Intense Quote" w:semiHidden="0" w:uiPriority="30" w:unhideWhenUsed="0" w:qFormat="1"/>
+    <w:lsdException w:name="Medium List 2 Accent 1" w:semiHidden="0" w:uiPriority="66" w:unhideWhenUsed="0"/>
+    <w:lsdException w:name="Medium Grid 1 Accent 1" w:semiHidden="0" w:uiPriority="67" w:unhideWhenUsed="0"/>
+    <w:lsdException w:name="Medium Grid 2 Accent 1" w:semiHidden="0" w:uiPriority="68" w:unhideWhenUsed="0"/>
+    <w:lsdException w:name="Medium Grid 3 Accent 1" w:semiHidden="0" w:uiPriority="69" w:unhideWhenUsed="0"/>
+    <w:lsdException w:name="Dark List Accent 1" w:semiHidden="0" w:uiPriority="70" w:unhideWhenUsed="0"/>
+    <w:lsdException w:name="Colorful Shading Accent 1" w:semiHidden="0" w:uiPriority="71" w:unhideWhenUsed="0"/>
+    <w:lsdException w:name="Colorful List Accent 1" w:semiHidden="0" w:uiPriority="72" w:unhideWhenUsed="0"/>
+    <w:lsdException w:name="Colorful Grid Accent 1" w:semiHidden="0" w:uiPriority="73" w:unhideWhenUsed="0"/>
+    <w:lsdException w:name="Light Shading Accent 2" w:semiHidden="0" w:uiPriority="60" w:unhideWhenUsed="0"/>
+    <w:lsdException w:name="Light List Accent 2" w:semiHidden="0" w:uiPriority="61" w:unhideWhenUsed="0"/>
+    <w:lsdException w:name="Light Grid Accent 2" w:semiHidden="0" w:uiPriority="62" w:unhideWhenUsed="0"/>
+    <w:lsdException w:name="Medium Shading 1 Accent 2" w:semiHidden="0" w:uiPriority="63" w:unhideWhenUsed="0"/>
+    <w:lsdException w:name="Medium Shading 2 Accent 2" w:semiHidden="0" w:uiPriority="64" w:unhideWhenUsed="0"/>
+    <w:lsdException w:name="Medium List 1 Accent 2" w:semiHidden="0" w:uiPriority="65" w:unhideWhenUsed="0"/>
+    <w:lsdException w:name="Medium List 2 Accent 2" w:semiHidden="0" w:uiPriority="66" w:unhideWhenUsed="0"/>
+    <w:lsdException w:name="Medium Grid 1 Accent 2" w:semiHidden="0" w:uiPriority="67" w:unhideWhenUsed="0"/>
+    <w:lsdException w:name="Medium Grid 2 Accent 2" w:semiHidden="0" w:uiPriority="68" w:unhideWhenUsed="0"/>
+    <w:lsdException w:name="Medium Grid 3 Accent 2" w:semiHidden="0" w:uiPriority="69" w:unhideWhenUsed="0"/>
+    <w:lsdException w:name="Dark List Accent 2" w:semiHidden="0" w:uiPriority="70" w:unhideWhenUsed="0"/>
+    <w:lsdException w:name="Colorful Shading Accent 2" w:semiHidden="0" w:uiPriority="71" w:unhideWhenUsed="0"/>
+    <w:lsdException w:name="Colorful List Accent 2" w:semiHidden="0" w:uiPriority="72" w:unhideWhenUsed="0"/>
+    <w:lsdException w:name="Colorful Grid Accent 2" w:semiHidden="0" w:uiPriority="73" w:unhideWhenUsed="0"/>
+    <w:lsdException w:name="Light Shading Accent 3" w:semiHidden="0" w:uiPriority="60" w:unhideWhenUsed="0"/>
+    <w:lsdException w:name="Light List Accent 3" w:semiHidden="0" w:uiPriority="61" w:unhideWhenUsed="0"/>
+    <w:lsdException w:name="Light Grid Accent 3" w:semiHidden="0" w:uiPriority="62" w:unhideWhenUsed="0"/>
+    <w:lsdException w:name="Medium Shading 1 Accent 3" w:semiHidden="0" w:uiPriority="63" w:unhideWhenUsed="0"/>
+    <w:lsdException w:name="Medium Shading 2 Accent 3" w:semiHidden="0" w:uiPriority="64" w:unhideWhenUsed="0"/>
+    <w:lsdException w:name="Medium List 1 Accent 3" w:semiHidden="0" w:uiPriority="65" w:unhideWhenUsed="0"/>
+    <w:lsdException w:name="Medium List 2 Accent 3" w:semiHidden="0" w:uiPriority="66" w:unhideWhenUsed="0"/>
+    <w:lsdException w:name="Medium Grid 1 Accent 3" w:semiHidden="0" w:uiPriority="67" w:unhideWhenUsed="0"/>
+    <w:lsdException w:name="Medium Grid 2 Accent 3" w:semiHidden="0" w:uiPriority="68" w:unhideWhenUsed="0"/>
+    <w:lsdException w:name="Medium Grid 3 Accent 3" w:semiHidden="0" w:uiPriority="69" w:unhideWhenUsed="0"/>
+    <w:lsdException w:name="Dark List Accent 3" w:semiHidden="0" w:uiPriority="70" w:unhideWhenUsed="0"/>
+    <w:lsdException w:name="Colorful Shading Accent 3" w:semiHidden="0" w:uiPriority="71" w:unhideWhenUsed="0"/>
+    <w:lsdException w:name="Colorful List Accent 3" w:semiHidden="0" w:uiPriority="72" w:unhideWhenUsed="0"/>
+    <w:lsdException w:name="Colorful Grid Accent 3" w:semiHidden="0" w:uiPriority="73" w:unhideWhenUsed="0"/>
+    <w:lsdException w:name="Light Shading Accent 4" w:semiHidden="0" w:uiPriority="60" w:unhideWhenUsed="0"/>
+    <w:lsdException w:name="Light List Accent 4" w:semiHidden="0" w:uiPriority="61" w:unhideWhenUsed="0"/>
+    <w:lsdException w:name="Light Grid Accent 4" w:semiHidden="0" w:uiPriority="62" w:unhideWhenUsed="0"/>
+    <w:lsdException w:name="Medium Shading 1 Accent 4" w:semiHidden="0" w:uiPriority="63" w:unhideWhenUsed="0"/>
+    <w:lsdException w:name="Medium Shading 2 Accent 4" w:semiHidden="0" w:uiPriority="64" w:unhideWhenUsed="0"/>
+    <w:lsdException w:name="Medium List 1 Accent 4" w:semiHidden="0" w:uiPriority="65" w:unhideWhenUsed="0"/>
+    <w:lsdException w:name="Medium List 2 Accent 4" w:semiHidden="0" w:uiPriority="66" w:unhideWhenUsed="0"/>
+    <w:lsdException w:name="Medium Grid 1 Accent 4" w:semiHidden="0" w:uiPriority="67" w:unhideWhenUsed="0"/>
+    <w:lsdException w:name="Medium Grid 2 Accent 4" w:semiHidden="0" w:uiPriority="68" w:unhideWhenUsed="0"/>
+    <w:lsdException w:name="Medium Grid 3 Accent 4" w:semiHidden="0" w:uiPriority="69" w:unhideWhenUsed="0"/>
+    <w:lsdException w:name="Dark List Accent 4" w:semiHidden="0" w:uiPriority="70" w:unhideWhenUsed="0"/>
+    <w:lsdException w:name="Colorful Shading Accent 4" w:semiHidden="0" w:uiPriority="71" w:unhideWhenUsed="0"/>
+    <w:lsdException w:name="Colorful List Accent 4" w:semiHidden="0" w:uiPriority="72" w:unhideWhenUsed="0"/>
+    <w:lsdException w:name="Colorful Grid Accent 4" w:semiHidden="0" w:uiPriority="73" w:unhideWhenUsed="0"/>
+    <w:lsdException w:name="Light Shading Accent 5" w:semiHidden="0" w:uiPriority="60" w:unhideWhenUsed="0"/>
+    <w:lsdException w:name="Light List Accent 5" w:semiHidden="0" w:uiPriority="61" w:unhideWhenUsed="0"/>
+    <w:lsdException w:name="Light Grid Accent 5" w:semiHidden="0" w:uiPriority="62" w:unhideWhenUsed="0"/>
+    <w:lsdException w:name="Medium Shading 1 Accent 5" w:semiHidden="0" w:uiPriority="63" w:unhideWhenUsed="0"/>
+    <w:lsdException w:name="Medium Shading 2 Accent 5" w:semiHidden="0" w:uiPriority="64" w:unhideWhenUsed="0"/>
+    <w:lsdException w:name="Medium List 1 Accent 5" w:semiHidden="0" w:uiPriority="65" w:unhideWhenUsed="0"/>
+    <w:lsdException w:name="Medium List 2 Accent 5" w:semiHidden="0" w:uiPriority="66" w:unhideWhenUsed="0"/>
+    <w:lsdException w:name="Medium Grid 1 Accent 5" w:semiHidden="0" w:uiPriority="67" w:unhideWhenUsed="0"/>
+    <w:lsdException w:name="Medium Grid 2 Accent 5" w:semiHidden="0" w:uiPriority="68" w:unhideWhenUsed="0"/>
+    <w:lsdException w:name="Medium Grid 3 Accent 5" w:semiHidden="0" w:uiPriority="69" w:unhideWhenUsed="0"/>
+    <w:lsdException w:name="Dark List Accent 5" w:semiHidden="0" w:uiPriority="70" w:unhideWhenUsed="0"/>
+    <w:lsdException w:name="Colorful Shading Accent 5" w:semiHidden="0" w:uiPriority="71" w:unhideWhenUsed="0"/>
+    <w:lsdException w:name="Colorful List Accent 5" w:semiHidden="0" w:uiPriority="72" w:unhideWhenUsed="0"/>
+    <w:lsdException w:name="Colorful Grid Accent 5" w:semiHidden="0" w:uiPriority="73" w:unhideWhenUsed="0"/>
+    <w:lsdException w:name="Light Shading Accent 6" w:semiHidden="0" w:uiPriority="60" w:unhideWhenUsed="0"/>
+    <w:lsdException w:name="Light List Accent 6" w:semiHidden="0" w:uiPriority="61" w:unhideWhenUsed="0"/>
+    <w:lsdException w:name="Light Grid Accent 6" w:semiHidden="0" w:uiPriority="62" w:unhideWhenUsed="0"/>
+    <w:lsdException w:name="Medium Shading 1 Accent 6" w:semiHidden="0" w:uiPriority="63" w:unhideWhenUsed="0"/>
+    <w:lsdException w:name="Medium Shading 2 Accent 6" w:semiHidden="0" w:uiPriority="64" w:unhideWhenUsed="0"/>
+    <w:lsdException w:name="Medium List 1 Accent 6" w:semiHidden="0" w:uiPriority="65" w:unhideWhenUsed="0"/>
+    <w:lsdException w:name="Medium List 2 Accent 6" w:semiHidden="0" w:uiPriority="66" w:unhideWhenUsed="0"/>
+    <w:lsdException w:name="Medium Grid 1 Accent 6" w:semiHidden="0" w:uiPriority="67" w:unhideWhenUsed="0"/>
+    <w:lsdException w:name="Medium Grid 2 Accent 6" w:semiHidden="0" w:uiPriority="68" w:unhideWhenUsed="0"/>
+    <w:lsdException w:name="Medium Grid 3 Accent 6" w:semiHidden="0" w:uiPriority="69" w:unhideWhenUsed="0"/>
+    <w:lsdException w:name="Dark List Accent 6" w:semiHidden="0" w:uiPriority="70" w:unhideWhenUsed="0"/>
+    <w:lsdException w:name="Colorful Shading Accent 6" w:semiHidden="0" w:uiPriority="71" w:unhideWhenUsed="0"/>
+    <w:lsdException w:name="Colorful List Accent 6" w:semiHidden="0" w:uiPriority="72" w:unhideWhenUsed="0"/>
+    <w:lsdException w:name="Colorful Grid Accent 6" w:semiHidden="0" w:uiPriority="73" w:unhideWhenUsed="0"/>
+    <w:lsdException w:name="Subtle Emphasis" w:semiHidden="0" w:uiPriority="19" w:unhideWhenUsed="0" w:qFormat="1"/>
+    <w:lsdException w:name="Intense Emphasis" w:semiHidden="0" w:uiPriority="21" w:unhideWhenUsed="0" w:qFormat="1"/>
+    <w:lsdException w:name="Subtle Reference" w:semiHidden="0" w:uiPriority="31" w:unhideWhenUsed="0" w:qFormat="1"/>
+    <w:lsdException w:name="Intense Reference" w:semiHidden="0" w:uiPriority="32" w:unhideWhenUsed="0" w:qFormat="1"/>
+    <w:lsdException w:name="Book Title" w:semiHidden="0" w:uiPriority="33" w:unhideWhenUsed="0" w:qFormat="1"/>
+    <w:lsdException w:name="Bibliography" w:uiPriority="37"/>
+    <w:lsdException w:name="TOC Heading" w:uiPriority="39" w:qFormat="1"/>
+  </w:latentStyles>
+  <w:style w:type="paragraph" w:default="1" w:styleId="Normal">
+    <w:name w:val="Normal"/>
+    <w:qFormat/>
+  </w:style>
+  <w:style w:type="paragraph" w:styleId="Heading1">
+    <w:name w:val="heading 1"/>
+    <w:basedOn w:val="Normal"/>
+    <w:link w:val="Heading1Char"/>
+    <w:uiPriority w:val="9"/>
+    <w:qFormat/>
+    <w:rsid w:val="009823EF"/>
+    <w:pPr>
+      <w:spacing w:before="100" w:beforeAutospacing="1" w:after="100" w:afterAutospacing="1" w:line="240" w:lineRule="auto"/>
+      <w:outlineLvl w:val="0"/>
+    </w:pPr>
+    <w:rPr>
+      <w:rFonts w:ascii="Times New Roman" w:eastAsia="Times New Roman" w:hAnsi="Times New Roman" w:cs="Times New Roman"/>
+      <w:b/>
+      <w:bCs/>
+      <w:kern w:val="36"/>
+      <w:sz w:val="48"/>
+      <w:szCs w:val="48"/>
+    </w:rPr>
+  </w:style>
+  <w:style w:type="character" w:default="1" w:styleId="DefaultParagraphFont">
+    <w:name w:val="Default Paragraph Font"/>
+    <w:uiPriority w:val="1"/>
+    <w:semiHidden/>
+    <w:unhideWhenUsed/>
+  </w:style>
+  <w:style w:type="table" w:default="1" w:styleId="TableNormal">
+    <w:name w:val="Normal Table"/>
+    <w:uiPriority w:val="99"/>
+    <w:semiHidden/>
+    <w:unhideWhenUsed/>
+    <w:tblPr>
+      <w:tblInd w:w="0" w:type="dxa"/>
+      <w:tblCellMar>
+        <w:top w:w="0" w:type="dxa"/>
+        <w:left w:w="108" w:type="dxa"/>
+        <w:bottom w:w="0" w:type="dxa"/>
+        <w:right w:w="108" w:type="dxa"/>
+      </w:tblCellMar>
+    </w:tblPr>
+  </w:style>
+  <w:style w:type="numbering" w:default="1" w:styleId="NoList">
+    <w:name w:val="No List"/>
+    <w:uiPriority w:val="99"/>
+    <w:semiHidden/>
+    <w:unhideWhenUsed/>
+  </w:style>
+  <w:style w:type="character" w:customStyle="1" w:styleId="Heading1Char">
+    <w:name w:val="Heading 1 Char"/>
+    <w:basedOn w:val="DefaultParagraphFont"/>
+    <w:link w:val="Heading1"/>
+    <w:uiPriority w:val="9"/>
+    <w:rsid w:val="009823EF"/>
+    <w:rPr>
+      <w:rFonts w:ascii="Times New Roman" w:eastAsia="Times New Roman" w:hAnsi="Times New Roman" w:cs="Times New Roman"/>
+      <w:b/>
+      <w:bCs/>
+      <w:kern w:val="36"/>
+      <w:sz w:val="48"/>
+      <w:szCs w:val="48"/>
+    </w:rPr>
+  </w:style>
+  <w:style w:type="paragraph" w:styleId="NormalWeb">
+    <w:name w:val="Normal (Web)"/>
+    <w:basedOn w:val="Normal"/>
+    <w:uiPriority w:val="99"/>
+    <w:semiHidden/>
+    <w:unhideWhenUsed/>
+    <w:rsid w:val="009823EF"/>
+    <w:pPr>
+      <w:spacing w:before="100" w:beforeAutospacing="1" w:after="100" w:afterAutospacing="1" w:line="240" w:lineRule="auto"/>
+    </w:pPr>
+    <w:rPr>
+      <w:rFonts w:ascii="Times New Roman" w:eastAsia="Times New Roman" w:hAnsi="Times New Roman" w:cs="Times New Roman"/>
+      <w:sz w:val="24"/>
+      <w:szCs w:val="24"/>
+    </w:rPr>
+  </w:style>
+  <w:style w:type="character" w:styleId="Hyperlink">
+    <w:name w:val="Hyperlink"/>
+    <w:basedOn w:val="DefaultParagraphFont"/>
+    <w:uiPriority w:val="99"/>
+    <w:semiHidden/>
+    <w:unhideWhenUsed/>
+    <w:rsid w:val="009823EF"/>
+    <w:rPr>
+      <w:color w:val="0000FF"/>
+      <w:u w:val="single"/>
+    </w:rPr>
+  </w:style>
+  <w:style w:type="paragraph" w:styleId="Title">
+    <w:name w:val="Title"/>
+    <w:basedOn w:val="Normal"/>
+    <w:next w:val="Normal"/>
+    <w:link w:val="TitleChar"/>
+    <w:uiPriority w:val="10"/>
+    <w:qFormat/>
+    <w:rsid w:val="009823EF"/>
+    <w:pPr>
+      <w:spacing w:after="0" w:line="240" w:lineRule="auto"/>
+      <w:contextualSpacing/>
+    </w:pPr>
+    <w:rPr>
+      <w:rFonts w:asciiTheme="majorHAnsi" w:eastAsiaTheme="majorEastAsia" w:hAnsiTheme="majorHAnsi" w:cstheme="majorBidi"/>
+      <w:spacing w:val="-10"/>
+      <w:kern w:val="28"/>
+      <w:sz w:val="56"/>
+      <w:szCs w:val="56"/>
+    </w:rPr>
+  </w:style>
+  <w:style w:type="character" w:customStyle="1" w:styleId="TitleChar">
+    <w:name w:val="Title Char"/>
+    <w:basedOn w:val="DefaultParagraphFont"/>
+    <w:link w:val="Title"/>
+    <w:uiPriority w:val="10"/>
+    <w:rsid w:val="009823EF"/>
+    <w:rPr>
+      <w:rFonts w:asciiTheme="majorHAnsi" w:eastAsiaTheme="majorEastAsia" w:hAnsiTheme="majorHAnsi" w:cstheme="majorBidi"/>
+      <w:spacing w:val="-10"/>
+      <w:kern w:val="28"/>
+      <w:sz w:val="56"/>
+      <w:szCs w:val="56"/>
+    </w:rPr>
+  </w:style>
+  <w:style w:type="paragraph" w:styleId="Subtitle">
+    <w:name w:val="Subtitle"/>
+    <w:basedOn w:val="Normal"/>
+    <w:next w:val="Normal"/>
+    <w:link w:val="SubtitleChar"/>
+    <w:uiPriority w:val="11"/>
+    <w:qFormat/>
+    <w:rsid w:val="009823EF"/>
+    <w:pPr>
+      <w:numPr>
+        <w:ilvl w:val="1"/>
+      </w:numPr>
+    </w:pPr>
+    <w:rPr>
+      <w:rFonts w:eastAsiaTheme="minorEastAsia"/>
+      <w:color w:val="5A5A5A" w:themeColor="text1" w:themeTint="A5"/>
+      <w:spacing w:val="15"/>
+    </w:rPr>
+  </w:style>
+  <w:style w:type="character" w:customStyle="1" w:styleId="SubtitleChar">
+    <w:name w:val="Subtitle Char"/>
+    <w:basedOn w:val="DefaultParagraphFont"/>
+    <w:link w:val="Subtitle"/>
+    <w:uiPriority w:val="11"/>
+    <w:rsid w:val="009823EF"/>
+    <w:rPr>
+      <w:rFonts w:eastAsiaTheme="minorEastAsia"/>
+      <w:color w:val="5A5A5A" w:themeColor="text1" w:themeTint="A5"/>
+      <w:spacing w:val="15"/>
+    </w:rPr>
+  </w:style>
+  <w:style w:type="paragraph" w:styleId="Header">
+    <w:name w:val="header"/>
+    <w:basedOn w:val="Normal"/>
+    <w:link w:val="HeaderChar"/>
+    <w:uiPriority w:val="99"/>
+    <w:unhideWhenUsed/>
+    <w:rsid w:val="009823EF"/>
+    <w:pPr>
+      <w:tabs>
+        <w:tab w:val="center" w:pos="4680"/>
+        <w:tab w:val="right" w:pos="9360"/>
+      </w:tabs>
+      <w:spacing w:after="0" w:line="240" w:lineRule="auto"/>
+    </w:pPr>
+  </w:style>
+  <w:style w:type="character" w:customStyle="1" w:styleId="HeaderChar">
+    <w:name w:val="Header Char"/>
+    <w:basedOn w:val="DefaultParagraphFont"/>
+    <w:link w:val="Header"/>
+    <w:uiPriority w:val="99"/>
+    <w:rsid w:val="009823EF"/>
+  </w:style>
+  <w:style w:type="paragraph" w:styleId="Footer">
+    <w:name w:val="footer"/>
+    <w:basedOn w:val="Normal"/>
+    <w:link w:val="FooterChar"/>
+    <w:uiPriority w:val="99"/>
+    <w:unhideWhenUsed/>
+    <w:rsid w:val="009823EF"/>
+    <w:pPr>
+      <w:tabs>
+        <w:tab w:val="center" w:pos="4680"/>
+        <w:tab w:val="right" w:pos="9360"/>
+      </w:tabs>
+      <w:spacing w:after="0" w:line="240" w:lineRule="auto"/>
+    </w:pPr>
+  </w:style>
+  <w:style w:type="character" w:customStyle="1" w:styleId="FooterChar">
+    <w:name w:val="Footer Char"/>
+    <w:basedOn w:val="DefaultParagraphFont"/>
+    <w:link w:val="Footer"/>
+    <w:uiPriority w:val="99"/>
+    <w:rsid w:val="009823EF"/>
+  </w:style>
+  <w:style w:type="paragraph" w:customStyle="1" w:styleId="Style1">
+    <w:name w:val="Style1"/>
+    <w:basedOn w:val="Normal"/>
+    <w:link w:val="Style1Char"/>
+    <w:qFormat/>
+    <w:rsid w:val="009823EF"/>
+    <w:pPr>
+      <w:spacing w:before="200" w:after="0" w:line="240" w:lineRule="auto"/>
+      <w:outlineLvl w:val="0"/>
+    </w:pPr>
+    <w:rPr>
+      <w:rFonts w:ascii="Times New Roman" w:eastAsia="Times New Roman" w:hAnsi="Times New Roman" w:cs="Times New Roman"/>
+      <w:b/>
+      <w:smallCaps/>
+      <w:color w:val="000000"/>
+      <w:kern w:val="36"/>
+      <w:sz w:val="28"/>
+      <w:szCs w:val="24"/>
+    </w:rPr>
+  </w:style>
+  <w:style w:type="paragraph" w:customStyle="1" w:styleId="Style2">
+    <w:name w:val="Style2"/>
+    <w:basedOn w:val="Normal"/>
+    <w:link w:val="Style2Char"/>
+    <w:qFormat/>
+    <w:rsid w:val="009823EF"/>
+    <w:pPr>
+      <w:spacing w:after="120" w:line="240" w:lineRule="auto"/>
+      <w:jc w:val="both"/>
+    </w:pPr>
+    <w:rPr>
+      <w:rFonts w:ascii="Times New Roman" w:eastAsia="Times New Roman" w:hAnsi="Times New Roman" w:cs="Times New Roman"/>
+      <w:color w:val="000000"/>
+      <w:sz w:val="24"/>
+      <w:szCs w:val="24"/>
+    </w:rPr>
+  </w:style>
+  <w:style w:type="character" w:customStyle="1" w:styleId="Style1Char">
+    <w:name w:val="Style1 Char"/>
+    <w:basedOn w:val="DefaultParagraphFont"/>
+    <w:link w:val="Style1"/>
+    <w:rsid w:val="009823EF"/>
+    <w:rPr>
+      <w:rFonts w:ascii="Times New Roman" w:eastAsia="Times New Roman" w:hAnsi="Times New Roman" w:cs="Times New Roman"/>
+      <w:b/>
+      <w:smallCaps/>
+      <w:color w:val="000000"/>
+      <w:kern w:val="36"/>
+      <w:sz w:val="28"/>
+      <w:szCs w:val="24"/>
+    </w:rPr>
+  </w:style>
+  <w:style w:type="character" w:customStyle="1" w:styleId="Style2Char">
+    <w:name w:val="Style2 Char"/>
+    <w:basedOn w:val="DefaultParagraphFont"/>
+    <w:link w:val="Style2"/>
+    <w:rsid w:val="009823EF"/>
+    <w:rPr>
+      <w:rFonts w:ascii="Times New Roman" w:eastAsia="Times New Roman" w:hAnsi="Times New Roman" w:cs="Times New Roman"/>
+      <w:color w:val="000000"/>
+      <w:sz w:val="24"/>
+      <w:szCs w:val="24"/>
+    </w:rPr>
+  </w:style>
+</w:styles>
+</file>
+
+<file path=word/stylesWithEffects.xml><?xml version="1.0" encoding="utf-8"?>
+<w:styles xmlns:wpc="http://schemas.microsoft.com/office/word/2010/wordprocessingCanvas" xmlns:mc="http://schemas.openxmlformats.org/markup-compatibility/2006" xmlns:o="urn:schemas-microsoft-com:office:office" xmlns:r="http://schemas.openxmlformats.org/officeDocument/2006/relationships" xmlns:m="http://schemas.openxmlformats.org/officeDocument/2006/math" xmlns:v="urn:schemas-microsoft-com:vml" xmlns:wp14="http://schemas.microsoft.com/office/word/2010/wordprocessingDrawing" xmlns:wp="http://schemas.openxmlformats.org/drawingml/2006/wordprocessingDrawing" xmlns:w10="urn:schemas-microsoft-com:office:word" xmlns:w="http://schemas.openxmlformats.org/wordprocessingml/2006/main" xmlns:w14="http://schemas.microsoft.com/office/word/2010/wordml" xmlns:wpg="http://schemas.microsoft.com/office/word/2010/wordprocessingGroup" xmlns:wpi="http://schemas.microsoft.com/office/word/2010/wordprocessingInk" xmlns:wne="http://schemas.microsoft.com/office/word/2006/wordml" xmlns:wps="http://schemas.microsoft.com/office/word/2010/wordprocessingShape" mc:Ignorable="w14 wp14">
+  <w:docDefaults>
+    <w:rPrDefault>
+      <w:rPr>
+        <w:rFonts w:asciiTheme="minorHAnsi" w:eastAsiaTheme="minorHAnsi" w:hAnsiTheme="minorHAnsi" w:cstheme="minorBidi"/>
+        <w:sz w:val="22"/>
+        <w:szCs w:val="22"/>
+        <w:lang w:val="en-US" w:eastAsia="en-US" w:bidi="ar-SA"/>
+      </w:rPr>
+    </w:rPrDefault>
+    <w:pPrDefault>
+      <w:pPr>
+        <w:spacing w:after="160" w:line="259" w:lineRule="auto"/>
+      </w:pPr>
+    </w:pPrDefault>
+  </w:docDefaults>
+  <w:latentStyles w:defLockedState="0" w:defUIPriority="99" w:defSemiHidden="1" w:defUnhideWhenUsed="1" w:defQFormat="0" w:count="267">
+    <w:lsdException w:name="Normal" w:semiHidden="0" w:uiPriority="0" w:unhideWhenUsed="0" w:qFormat="1"/>
+    <w:lsdException w:name="heading 1" w:semiHidden="0" w:uiPriority="9" w:unhideWhenUsed="0" w:qFormat="1"/>
+    <w:lsdException w:name="heading 2" w:uiPriority="9" w:qFormat="1"/>
+    <w:lsdException w:name="heading 3" w:uiPriority="9" w:qFormat="1"/>
+    <w:lsdException w:name="heading 4" w:uiPriority="9" w:qFormat="1"/>
+    <w:lsdException w:name="heading 5" w:uiPriority="9" w:qFormat="1"/>
+    <w:lsdException w:name="heading 6" w:uiPriority="9" w:qFormat="1"/>
+    <w:lsdException w:name="heading 7" w:uiPriority="9" w:qFormat="1"/>
+    <w:lsdException w:name="heading 8" w:uiPriority="9" w:qFormat="1"/>
+    <w:lsdException w:name="heading 9" w:uiPriority="9" w:qFormat="1"/>
+    <w:lsdException w:name="toc 1" w:uiPriority="39"/>
+    <w:lsdException w:name="toc 2" w:uiPriority="39"/>
+    <w:lsdException w:name="toc 3" w:uiPriority="39"/>
+    <w:lsdException w:name="toc 4" w:uiPriority="39"/>
+    <w:lsdException w:name="toc 5" w:uiPriority="39"/>
+    <w:lsdException w:name="toc 6" w:uiPriority="39"/>
+    <w:lsdException w:name="toc 7" w:uiPriority="39"/>
+    <w:lsdException w:name="toc 8" w:uiPriority="39"/>
+    <w:lsdException w:name="toc 9" w:uiPriority="39"/>
+    <w:lsdException w:name="caption" w:uiPriority="35" w:qFormat="1"/>
+    <w:lsdException w:name="Title" w:semiHidden="0" w:uiPriority="10" w:unhideWhenUsed="0" w:qFormat="1"/>
+    <w:lsdException w:name="Default Paragraph Font" w:uiPriority="1"/>
+    <w:lsdException w:name="Subtitle" w:semiHidden="0" w:uiPriority="11" w:unhideWhenUsed="0" w:qFormat="1"/>
+    <w:lsdException w:name="Strong" w:semiHidden="0" w:uiPriority="22" w:unhideWhenUsed="0" w:qFormat="1"/>
+    <w:lsdException w:name="Emphasis" w:semiHidden="0" w:uiPriority="20" w:unhideWhenUsed="0" w:qFormat="1"/>
+    <w:lsdException w:name="Table Grid" w:semiHidden="0" w:uiPriority="39" w:unhideWhenUsed="0"/>
+    <w:lsdException w:name="Placeholder Text" w:unhideWhenUsed="0"/>
+    <w:lsdException w:name="No Spacing" w:semiHidden="0" w:uiPriority="1" w:unhideWhenUsed="0" w:qFormat="1"/>
+    <w:lsdException w:name="Light Shading" w:semiHidden="0" w:uiPriority="60" w:unhideWhenUsed="0"/>
+    <w:lsdException w:name="Light List" w:semiHidden="0" w:uiPriority="61" w:unhideWhenUsed="0"/>
+    <w:lsdException w:name="Light Grid" w:semiHidden="0" w:uiPriority="62" w:unhideWhenUsed="0"/>
+    <w:lsdException w:name="Medium Shading 1" w:semiHidden="0" w:uiPriority="63" w:unhideWhenUsed="0"/>
+    <w:lsdException w:name="Medium Shading 2" w:semiHidden="0" w:uiPriority="64" w:unhideWhenUsed="0"/>
+    <w:lsdException w:name="Medium List 1" w:semiHidden="0" w:uiPriority="65" w:unhideWhenUsed="0"/>
+    <w:lsdException w:name="Medium List 2" w:semiHidden="0" w:uiPriority="66" w:unhideWhenUsed="0"/>
+    <w:lsdException w:name="Medium Grid 1" w:semiHidden="0" w:uiPriority="67" w:unhideWhenUsed="0"/>
+    <w:lsdException w:name="Medium Grid 2" w:semiHidden="0" w:uiPriority="68" w:unhideWhenUsed="0"/>
+    <w:lsdException w:name="Medium Grid 3" w:semiHidden="0" w:uiPriority="69" w:unhideWhenUsed="0"/>
+    <w:lsdException w:name="Dark List" w:semiHidden="0" w:uiPriority="70" w:unhideWhenUsed="0"/>
+    <w:lsdException w:name="Colorful Shading" w:semiHidden="0" w:uiPriority="71" w:unhideWhenUsed="0"/>
+    <w:lsdException w:name="Colorful List" w:semiHidden="0" w:uiPriority="72" w:unhideWhenUsed="0"/>
+    <w:lsdException w:name="Colorful Grid" w:semiHidden="0" w:uiPriority="73" w:unhideWhenUsed="0"/>
+    <w:lsdException w:name="Light Shading Accent 1" w:semiHidden="0" w:uiPriority="60" w:unhideWhenUsed="0"/>
+    <w:lsdException w:name="Light List Accent 1" w:semiHidden="0" w:uiPriority="61" w:unhideWhenUsed="0"/>
+    <w:lsdException w:name="Light Grid Accent 1" w:semiHidden="0" w:uiPriority="62" w:unhideWhenUsed="0"/>
+    <w:lsdException w:name="Medium Shading 1 Accent 1" w:semiHidden="0" w:uiPriority="63" w:unhideWhenUsed="0"/>
+    <w:lsdException w:name="Medium Shading 2 Accent 1" w:semiHidden="0" w:uiPriority="64" w:unhideWhenUsed="0"/>
+    <w:lsdException w:name="Medium List 1 Accent 1" w:semiHidden="0" w:uiPriority="65" w:unhideWhenUsed="0"/>
+    <w:lsdException w:name="Revision" w:unhideWhenUsed="0"/>
+    <w:lsdException w:name="List Paragraph" w:semiHidden="0" w:uiPriority="34" w:unhideWhenUsed="0" w:qFormat="1"/>
+    <w:lsdException w:name="Quote" w:semiHidden="0" w:uiPriority="29" w:unhideWhenUsed="0" w:qFormat="1"/>
+    <w:lsdException w:name="Intense Quote" w:semiHidden="0" w:uiPriority="30" w:unhideWhenUsed="0" w:qFormat="1"/>
+    <w:lsdException w:name="Medium List 2 Accent 1" w:semiHidden="0" w:uiPriority="66" w:unhideWhenUsed="0"/>
+    <w:lsdException w:name="Medium Grid 1 Accent 1" w:semiHidden="0" w:uiPriority="67" w:unhideWhenUsed="0"/>
+    <w:lsdException w:name="Medium Grid 2 Accent 1" w:semiHidden="0" w:uiPriority="68" w:unhideWhenUsed="0"/>
+    <w:lsdException w:name="Medium Grid 3 Accent 1" w:semiHidden="0" w:uiPriority="69" w:unhideWhenUsed="0"/>
+    <w:lsdException w:name="Dark List Accent 1" w:semiHidden="0" w:uiPriority="70" w:unhideWhenUsed="0"/>
+    <w:lsdException w:name="Colorful Shading Accent 1" w:semiHidden="0" w:uiPriority="71" w:unhideWhenUsed="0"/>
+    <w:lsdException w:name="Colorful List Accent 1" w:semiHidden="0" w:uiPriority="72" w:unhideWhenUsed="0"/>
+    <w:lsdException w:name="Colorful Grid Accent 1" w:semiHidden="0" w:uiPriority="73" w:unhideWhenUsed="0"/>
+    <w:lsdException w:name="Light Shading Accent 2" w:semiHidden="0" w:uiPriority="60" w:unhideWhenUsed="0"/>
+    <w:lsdException w:name="Light List Accent 2" w:semiHidden="0" w:uiPriority="61" w:unhideWhenUsed="0"/>
+    <w:lsdException w:name="Light Grid Accent 2" w:semiHidden="0" w:uiPriority="62" w:unhideWhenUsed="0"/>
+    <w:lsdException w:name="Medium Shading 1 Accent 2" w:semiHidden="0" w:uiPriority="63" w:unhideWhenUsed="0"/>
+    <w:lsdException w:name="Medium Shading 2 Accent 2" w:semiHidden="0" w:uiPriority="64" w:unhideWhenUsed="0"/>
+    <w:lsdException w:name="Medium List 1 Accent 2" w:semiHidden="0" w:uiPriority="65" w:unhideWhenUsed="0"/>
+    <w:lsdException w:name="Medium List 2 Accent 2" w:semiHidden="0" w:uiPriority="66" w:unhideWhenUsed="0"/>
+    <w:lsdException w:name="Medium Grid 1 Accent 2" w:semiHidden="0" w:uiPriority="67" w:unhideWhenUsed="0"/>
+    <w:lsdException w:name="Medium Grid 2 Accent 2" w:semiHidden="0" w:uiPriority="68" w:unhideWhenUsed="0"/>
+    <w:lsdException w:name="Medium Grid 3 Accent 2" w:semiHidden="0" w:uiPriority="69" w:unhideWhenUsed="0"/>
+    <w:lsdException w:name="Dark List Accent 2" w:semiHidden="0" w:uiPriority="70" w:unhideWhenUsed="0"/>
+    <w:lsdException w:name="Colorful Shading Accent 2" w:semiHidden="0" w:uiPriority="71" w:unhideWhenUsed="0"/>
+    <w:lsdException w:name="Colorful List Accent 2" w:semiHidden="0" w:uiPriority="72" w:unhideWhenUsed="0"/>
+    <w:lsdException w:name="Colorful Grid Accent 2" w:semiHidden="0" w:uiPriority="73" w:unhideWhenUsed="0"/>
+    <w:lsdException w:name="Light Shading Accent 3" w:semiHidden="0" w:uiPriority="60" w:unhideWhenUsed="0"/>
+    <w:lsdException w:name="Light List Accent 3" w:semiHidden="0" w:uiPriority="61" w:unhideWhenUsed="0"/>
+    <w:lsdException w:name="Light Grid Accent 3" w:semiHidden="0" w:uiPriority="62" w:unhideWhenUsed="0"/>
+    <w:lsdException w:name="Medium Shading 1 Accent 3" w:semiHidden="0" w:uiPriority="63" w:unhideWhenUsed="0"/>
+    <w:lsdException w:name="Medium Shading 2 Accent 3" w:semiHidden="0" w:uiPriority="64" w:unhideWhenUsed="0"/>
+    <w:lsdException w:name="Medium List 1 Accent 3" w:semiHidden="0" w:uiPriority="65" w:unhideWhenUsed="0"/>
+    <w:lsdException w:name="Medium List 2 Accent 3" w:semiHidden="0" w:uiPriority="66" w:unhideWhenUsed="0"/>
+    <w:lsdException w:name="Medium Grid 1 Accent 3" w:semiHidden="0" w:uiPriority="67" w:unhideWhenUsed="0"/>
+    <w:lsdException w:name="Medium Grid 2 Accent 3" w:semiHidden="0" w:uiPriority="68" w:unhideWhenUsed="0"/>
+    <w:lsdException w:name="Medium Grid 3 Accent 3" w:semiHidden="0" w:uiPriority="69" w:unhideWhenUsed="0"/>
+    <w:lsdException w:name="Dark List Accent 3" w:semiHidden="0" w:uiPriority="70" w:unhideWhenUsed="0"/>
+    <w:lsdException w:name="Colorful Shading Accent 3" w:semiHidden="0" w:uiPriority="71" w:unhideWhenUsed="0"/>
+    <w:lsdException w:name="Colorful List Accent 3" w:semiHidden="0" w:uiPriority="72" w:unhideWhenUsed="0"/>
+    <w:lsdException w:name="Colorful Grid Accent 3" w:semiHidden="0" w:uiPriority="73" w:unhideWhenUsed="0"/>
+    <w:lsdException w:name="Light Shading Accent 4" w:semiHidden="0" w:uiPriority="60" w:unhideWhenUsed="0"/>
+    <w:lsdException w:name="Light List Accent 4" w:semiHidden="0" w:uiPriority="61" w:unhideWhenUsed="0"/>
+    <w:lsdException w:name="Light Grid Accent 4" w:semiHidden="0" w:uiPriority="62" w:unhideWhenUsed="0"/>
+    <w:lsdException w:name="Medium Shading 1 Accent 4" w:semiHidden="0" w:uiPriority="63" w:unhideWhenUsed="0"/>
+    <w:lsdException w:name="Medium Shading 2 Accent 4" w:semiHidden="0" w:uiPriority="64" w:unhideWhenUsed="0"/>
+    <w:lsdException w:name="Medium List 1 Accent 4" w:semiHidden="0" w:uiPriority="65" w:unhideWhenUsed="0"/>
+    <w:lsdException w:name="Medium List 2 Accent 4" w:semiHidden="0" w:uiPriority="66" w:unhideWhenUsed="0"/>
+    <w:lsdException w:name="Medium Grid 1 Accent 4" w:semiHidden="0" w:uiPriority="67" w:unhideWhenUsed="0"/>
+    <w:lsdException w:name="Medium Grid 2 Accent 4" w:semiHidden="0" w:uiPriority="68" w:unhideWhenUsed="0"/>
+    <w:lsdException w:name="Medium Grid 3 Accent 4" w:semiHidden="0" w:uiPriority="69" w:unhideWhenUsed="0"/>
+    <w:lsdException w:name="Dark List Accent 4" w:semiHidden="0" w:uiPriority="70" w:unhideWhenUsed="0"/>
+    <w:lsdException w:name="Colorful Shading Accent 4" w:semiHidden="0" w:uiPriority="71" w:unhideWhenUsed="0"/>
+    <w:lsdException w:name="Colorful List Accent 4" w:semiHidden="0" w:uiPriority="72" w:unhideWhenUsed="0"/>
+    <w:lsdException w:name="Colorful Grid Accent 4" w:semiHidden="0" w:uiPriority="73" w:unhideWhenUsed="0"/>
+    <w:lsdException w:name="Light Shading Accent 5" w:semiHidden="0" w:uiPriority="60" w:unhideWhenUsed="0"/>
+    <w:lsdException w:name="Light List Accent 5" w:semiHidden="0" w:uiPriority="61" w:unhideWhenUsed="0"/>
+    <w:lsdException w:name="Light Grid Accent 5" w:semiHidden="0" w:uiPriority="62" w:unhideWhenUsed="0"/>
+    <w:lsdException w:name="Medium Shading 1 Accent 5" w:semiHidden="0" w:uiPriority="63" w:unhideWhenUsed="0"/>
+    <w:lsdException w:name="Medium Shading 2 Accent 5" w:semiHidden="0" w:uiPriority="64" w:unhideWhenUsed="0"/>
+    <w:lsdException w:name="Medium List 1 Accent 5" w:semiHidden="0" w:uiPriority="65" w:unhideWhenUsed="0"/>
+    <w:lsdException w:name="Medium List 2 Accent 5" w:semiHidden="0" w:uiPriority="66" w:unhideWhenUsed="0"/>
+    <w:lsdException w:name="Medium Grid 1 Accent 5" w:semiHidden="0" w:uiPriority="67" w:unhideWhenUsed="0"/>
+    <w:lsdException w:name="Medium Grid 2 Accent 5" w:semiHidden="0" w:uiPriority="68" w:unhideWhenUsed="0"/>
+    <w:lsdException w:name="Medium Grid 3 Accent 5" w:semiHidden="0" w:uiPriority="69" w:unhideWhenUsed="0"/>
+    <w:lsdException w:name="Dark List Accent 5" w:semiHidden="0" w:uiPriority="70" w:unhideWhenUsed="0"/>
+    <w:lsdException w:name="Colorful Shading Accent 5" w:semiHidden="0" w:uiPriority="71" w:unhideWhenUsed="0"/>
+    <w:lsdException w:name="Colorful List Accent 5" w:semiHidden="0" w:uiPriority="72" w:unhideWhenUsed="0"/>
+    <w:lsdException w:name="Colorful Grid Accent 5" w:semiHidden="0" w:uiPriority="73" w:unhideWhenUsed="0"/>
+    <w:lsdException w:name="Light Shading Accent 6" w:semiHidden="0" w:uiPriority="60" w:unhideWhenUsed="0"/>
+    <w:lsdException w:name="Light List Accent 6" w:semiHidden="0" w:uiPriority="61" w:unhideWhenUsed="0"/>
+    <w:lsdException w:name="Light Grid Accent 6" w:semiHidden="0" w:uiPriority="62" w:unhideWhenUsed="0"/>
+    <w:lsdException w:name="Medium Shading 1 Accent 6" w:semiHidden="0" w:uiPriority="63" w:unhideWhenUsed="0"/>
+    <w:lsdException w:name="Medium Shading 2 Accent 6" w:semiHidden="0" w:uiPriority="64" w:unhideWhenUsed="0"/>
+    <w:lsdException w:name="Medium List 1 Accent 6" w:semiHidden="0" w:uiPriority="65" w:unhideWhenUsed="0"/>
+    <w:lsdException w:name="Medium List 2 Accent 6" w:semiHidden="0" w:uiPriority="66" w:unhideWhenUsed="0"/>
+    <w:lsdException w:name="Medium Grid 1 Accent 6" w:semiHidden="0" w:uiPriority="67" w:unhideWhenUsed="0"/>
+    <w:lsdException w:name="Medium Grid 2 Accent 6" w:semiHidden="0" w:uiPriority="68" w:unhideWhenUsed="0"/>
+    <w:lsdException w:name="Medium Grid 3 Accent 6" w:semiHidden="0" w:uiPriority="69" w:unhideWhenUsed="0"/>
+    <w:lsdException w:name="Dark List Accent 6" w:semiHidden="0" w:uiPriority="70" w:unhideWhenUsed="0"/>
+    <w:lsdException w:name="Colorful Shading Accent 6" w:semiHidden="0" w:uiPriority="71" w:unhideWhenUsed="0"/>
+    <w:lsdException w:name="Colorful List Accent 6" w:semiHidden="0" w:uiPriority="72" w:unhideWhenUsed="0"/>
+    <w:lsdException w:name="Colorful Grid Accent 6" w:semiHidden="0" w:uiPriority="73" w:unhideWhenUsed="0"/>
+    <w:lsdException w:name="Subtle Emphasis" w:semiHidden="0" w:uiPriority="19" w:unhideWhenUsed="0" w:qFormat="1"/>
+    <w:lsdException w:name="Intense Emphasis" w:semiHidden="0" w:uiPriority="21" w:unhideWhenUsed="0" w:qFormat="1"/>
+    <w:lsdException w:name="Subtle Reference" w:semiHidden="0" w:uiPriority="31" w:unhideWhenUsed="0" w:qFormat="1"/>
+    <w:lsdException w:name="Intense Reference" w:semiHidden="0" w:uiPriority="32" w:unhideWhenUsed="0" w:qFormat="1"/>
+    <w:lsdException w:name="Book Title" w:semiHidden="0" w:uiPriority="33" w:unhideWhenUsed="0" w:qFormat="1"/>
+    <w:lsdException w:name="Bibliography" w:uiPriority="37"/>
+    <w:lsdException w:name="TOC Heading" w:uiPriority="39" w:qFormat="1"/>
   </w:latentStyles>
   <w:style w:type="paragraph" w:default="1" w:styleId="Normal">
     <w:name w:val="Normal"/>
@@ -2816,7 +3244,7 @@
     </a:clrScheme>
     <a:fontScheme name="Office">
       <a:majorFont>
-        <a:latin typeface="Calibri Light" panose="020F0302020204030204"/>
+        <a:latin typeface="Calibri Light"/>
         <a:ea typeface=""/>
         <a:cs typeface=""/>
         <a:font script="Jpan" typeface="ＭＳ ゴシック"/>
@@ -2851,7 +3279,7 @@
         <a:font script="Geor" typeface="Sylfaen"/>
       </a:majorFont>
       <a:minorFont>
-        <a:latin typeface="Calibri" panose="020F0502020204030204"/>
+        <a:latin typeface="Calibri"/>
         <a:ea typeface=""/>
         <a:cs typeface=""/>
         <a:font script="Jpan" typeface="ＭＳ 明朝"/>
@@ -3028,7 +3456,7 @@
   <a:extraClrSchemeLst/>
   <a:extLst>
     <a:ext uri="{05A4C25C-085E-4340-85A3-A5531E510DB2}">
-      <thm15:themeFamily xmlns:thm15="http://schemas.microsoft.com/office/thememl/2012/main" name="Office Theme" id="{62F939B6-93AF-4DB8-9C6B-D6C7DFDC589F}" vid="{4A3C46E8-61CC-4603-A589-7422A47A8E4A}"/>
+      <thm15:themeFamily xmlns:thm15="http://schemas.microsoft.com/office/thememl/2012/main" xmlns="" name="Office Theme" id="{62F939B6-93AF-4DB8-9C6B-D6C7DFDC589F}" vid="{4A3C46E8-61CC-4603-A589-7422A47A8E4A}"/>
     </a:ext>
   </a:extLst>
 </a:theme>

</xml_diff>